<commit_message>
Use Case Templates, prototypes en defercryption
</commit_message>
<xml_diff>
--- a/Documentatie/KT1/ad.8_Use_Case_Templates.docx
+++ b/Documentatie/KT1/ad.8_Use_Case_Templates.docx
@@ -4106,7 +4106,12 @@
             <w:pStyle w:val="Kopvaninhoudsopgave"/>
           </w:pPr>
           <w:r>
-            <w:t>Inhoudsopgave</w:t>
+            <w:t>Inhoudsopg</w:t>
+          </w:r>
+          <w:bookmarkStart w:id="0" w:name="_GoBack"/>
+          <w:bookmarkEnd w:id="0"/>
+          <w:r>
+            <w:t>ave</w:t>
           </w:r>
         </w:p>
         <w:p>
@@ -4116,7 +4121,9 @@
               <w:tab w:val="right" w:leader="dot" w:pos="9062"/>
             </w:tabs>
             <w:rPr>
+              <w:rFonts w:eastAsiaTheme="minorEastAsia"/>
               <w:noProof/>
+              <w:lang w:eastAsia="nl-NL"/>
             </w:rPr>
           </w:pPr>
           <w:r>
@@ -4128,13 +4135,13 @@
           <w:r>
             <w:fldChar w:fldCharType="separate"/>
           </w:r>
-          <w:hyperlink w:anchor="_Toc479233568" w:history="1">
+          <w:hyperlink w:anchor="_Toc480539092" w:history="1">
             <w:r>
               <w:rPr>
                 <w:rStyle w:val="Hyperlink"/>
                 <w:noProof/>
               </w:rPr>
-              <w:t>Placeholder</w:t>
+              <w:t>Inleiding</w:t>
             </w:r>
             <w:r>
               <w:rPr>
@@ -4155,7 +4162,7 @@
                 <w:noProof/>
                 <w:webHidden/>
               </w:rPr>
-              <w:instrText xml:space="preserve"> PAGEREF _Toc479233568 \h </w:instrText>
+              <w:instrText xml:space="preserve"> PAGEREF _Toc480539092 \h </w:instrText>
             </w:r>
             <w:r>
               <w:rPr>
@@ -4176,6 +4183,496 @@
                 <w:webHidden/>
               </w:rPr>
               <w:t>2</w:t>
+            </w:r>
+            <w:r>
+              <w:rPr>
+                <w:noProof/>
+                <w:webHidden/>
+              </w:rPr>
+              <w:fldChar w:fldCharType="end"/>
+            </w:r>
+          </w:hyperlink>
+        </w:p>
+        <w:p>
+          <w:pPr>
+            <w:pStyle w:val="Inhopg1"/>
+            <w:tabs>
+              <w:tab w:val="right" w:leader="dot" w:pos="9062"/>
+            </w:tabs>
+            <w:rPr>
+              <w:rFonts w:eastAsiaTheme="minorEastAsia"/>
+              <w:noProof/>
+              <w:lang w:eastAsia="nl-NL"/>
+            </w:rPr>
+          </w:pPr>
+          <w:hyperlink w:anchor="_Toc480539093" w:history="1">
+            <w:r>
+              <w:rPr>
+                <w:rStyle w:val="Hyperlink"/>
+                <w:noProof/>
+              </w:rPr>
+              <w:t>Inloggen</w:t>
+            </w:r>
+            <w:r>
+              <w:rPr>
+                <w:noProof/>
+                <w:webHidden/>
+              </w:rPr>
+              <w:tab/>
+            </w:r>
+            <w:r>
+              <w:rPr>
+                <w:noProof/>
+                <w:webHidden/>
+              </w:rPr>
+              <w:fldChar w:fldCharType="begin"/>
+            </w:r>
+            <w:r>
+              <w:rPr>
+                <w:noProof/>
+                <w:webHidden/>
+              </w:rPr>
+              <w:instrText xml:space="preserve"> PAGEREF _Toc480539093 \h </w:instrText>
+            </w:r>
+            <w:r>
+              <w:rPr>
+                <w:noProof/>
+                <w:webHidden/>
+              </w:rPr>
+            </w:r>
+            <w:r>
+              <w:rPr>
+                <w:noProof/>
+                <w:webHidden/>
+              </w:rPr>
+              <w:fldChar w:fldCharType="separate"/>
+            </w:r>
+            <w:r>
+              <w:rPr>
+                <w:noProof/>
+                <w:webHidden/>
+              </w:rPr>
+              <w:t>2</w:t>
+            </w:r>
+            <w:r>
+              <w:rPr>
+                <w:noProof/>
+                <w:webHidden/>
+              </w:rPr>
+              <w:fldChar w:fldCharType="end"/>
+            </w:r>
+          </w:hyperlink>
+        </w:p>
+        <w:p>
+          <w:pPr>
+            <w:pStyle w:val="Inhopg1"/>
+            <w:tabs>
+              <w:tab w:val="right" w:leader="dot" w:pos="9062"/>
+            </w:tabs>
+            <w:rPr>
+              <w:rFonts w:eastAsiaTheme="minorEastAsia"/>
+              <w:noProof/>
+              <w:lang w:eastAsia="nl-NL"/>
+            </w:rPr>
+          </w:pPr>
+          <w:hyperlink w:anchor="_Toc480539094" w:history="1">
+            <w:r>
+              <w:rPr>
+                <w:rStyle w:val="Hyperlink"/>
+                <w:noProof/>
+              </w:rPr>
+              <w:t>Bekijken  Gebruiker</w:t>
+            </w:r>
+            <w:r>
+              <w:rPr>
+                <w:noProof/>
+                <w:webHidden/>
+              </w:rPr>
+              <w:tab/>
+            </w:r>
+            <w:r>
+              <w:rPr>
+                <w:noProof/>
+                <w:webHidden/>
+              </w:rPr>
+              <w:fldChar w:fldCharType="begin"/>
+            </w:r>
+            <w:r>
+              <w:rPr>
+                <w:noProof/>
+                <w:webHidden/>
+              </w:rPr>
+              <w:instrText xml:space="preserve"> PAGEREF _Toc480539094 \h </w:instrText>
+            </w:r>
+            <w:r>
+              <w:rPr>
+                <w:noProof/>
+                <w:webHidden/>
+              </w:rPr>
+            </w:r>
+            <w:r>
+              <w:rPr>
+                <w:noProof/>
+                <w:webHidden/>
+              </w:rPr>
+              <w:fldChar w:fldCharType="separate"/>
+            </w:r>
+            <w:r>
+              <w:rPr>
+                <w:noProof/>
+                <w:webHidden/>
+              </w:rPr>
+              <w:t>2</w:t>
+            </w:r>
+            <w:r>
+              <w:rPr>
+                <w:noProof/>
+                <w:webHidden/>
+              </w:rPr>
+              <w:fldChar w:fldCharType="end"/>
+            </w:r>
+          </w:hyperlink>
+        </w:p>
+        <w:p>
+          <w:pPr>
+            <w:pStyle w:val="Inhopg1"/>
+            <w:tabs>
+              <w:tab w:val="right" w:leader="dot" w:pos="9062"/>
+            </w:tabs>
+            <w:rPr>
+              <w:rFonts w:eastAsiaTheme="minorEastAsia"/>
+              <w:noProof/>
+              <w:lang w:eastAsia="nl-NL"/>
+            </w:rPr>
+          </w:pPr>
+          <w:hyperlink w:anchor="_Toc480539095" w:history="1">
+            <w:r>
+              <w:rPr>
+                <w:rStyle w:val="Hyperlink"/>
+                <w:noProof/>
+              </w:rPr>
+              <w:t>Taken Toevoegen</w:t>
+            </w:r>
+            <w:r>
+              <w:rPr>
+                <w:noProof/>
+                <w:webHidden/>
+              </w:rPr>
+              <w:tab/>
+            </w:r>
+            <w:r>
+              <w:rPr>
+                <w:noProof/>
+                <w:webHidden/>
+              </w:rPr>
+              <w:fldChar w:fldCharType="begin"/>
+            </w:r>
+            <w:r>
+              <w:rPr>
+                <w:noProof/>
+                <w:webHidden/>
+              </w:rPr>
+              <w:instrText xml:space="preserve"> PAGEREF _Toc480539095 \h </w:instrText>
+            </w:r>
+            <w:r>
+              <w:rPr>
+                <w:noProof/>
+                <w:webHidden/>
+              </w:rPr>
+            </w:r>
+            <w:r>
+              <w:rPr>
+                <w:noProof/>
+                <w:webHidden/>
+              </w:rPr>
+              <w:fldChar w:fldCharType="separate"/>
+            </w:r>
+            <w:r>
+              <w:rPr>
+                <w:noProof/>
+                <w:webHidden/>
+              </w:rPr>
+              <w:t>3</w:t>
+            </w:r>
+            <w:r>
+              <w:rPr>
+                <w:noProof/>
+                <w:webHidden/>
+              </w:rPr>
+              <w:fldChar w:fldCharType="end"/>
+            </w:r>
+          </w:hyperlink>
+        </w:p>
+        <w:p>
+          <w:pPr>
+            <w:pStyle w:val="Inhopg1"/>
+            <w:tabs>
+              <w:tab w:val="right" w:leader="dot" w:pos="9062"/>
+            </w:tabs>
+            <w:rPr>
+              <w:rFonts w:eastAsiaTheme="minorEastAsia"/>
+              <w:noProof/>
+              <w:lang w:eastAsia="nl-NL"/>
+            </w:rPr>
+          </w:pPr>
+          <w:hyperlink w:anchor="_Toc480539096" w:history="1">
+            <w:r>
+              <w:rPr>
+                <w:rStyle w:val="Hyperlink"/>
+                <w:noProof/>
+              </w:rPr>
+              <w:t>Taken Wijzigen</w:t>
+            </w:r>
+            <w:r>
+              <w:rPr>
+                <w:noProof/>
+                <w:webHidden/>
+              </w:rPr>
+              <w:tab/>
+            </w:r>
+            <w:r>
+              <w:rPr>
+                <w:noProof/>
+                <w:webHidden/>
+              </w:rPr>
+              <w:fldChar w:fldCharType="begin"/>
+            </w:r>
+            <w:r>
+              <w:rPr>
+                <w:noProof/>
+                <w:webHidden/>
+              </w:rPr>
+              <w:instrText xml:space="preserve"> PAGEREF _Toc480539096 \h </w:instrText>
+            </w:r>
+            <w:r>
+              <w:rPr>
+                <w:noProof/>
+                <w:webHidden/>
+              </w:rPr>
+            </w:r>
+            <w:r>
+              <w:rPr>
+                <w:noProof/>
+                <w:webHidden/>
+              </w:rPr>
+              <w:fldChar w:fldCharType="separate"/>
+            </w:r>
+            <w:r>
+              <w:rPr>
+                <w:noProof/>
+                <w:webHidden/>
+              </w:rPr>
+              <w:t>3</w:t>
+            </w:r>
+            <w:r>
+              <w:rPr>
+                <w:noProof/>
+                <w:webHidden/>
+              </w:rPr>
+              <w:fldChar w:fldCharType="end"/>
+            </w:r>
+          </w:hyperlink>
+        </w:p>
+        <w:p>
+          <w:pPr>
+            <w:pStyle w:val="Inhopg1"/>
+            <w:tabs>
+              <w:tab w:val="right" w:leader="dot" w:pos="9062"/>
+            </w:tabs>
+            <w:rPr>
+              <w:rFonts w:eastAsiaTheme="minorEastAsia"/>
+              <w:noProof/>
+              <w:lang w:eastAsia="nl-NL"/>
+            </w:rPr>
+          </w:pPr>
+          <w:hyperlink w:anchor="_Toc480539097" w:history="1">
+            <w:r>
+              <w:rPr>
+                <w:rStyle w:val="Hyperlink"/>
+                <w:noProof/>
+              </w:rPr>
+              <w:t>Taken Verwijderen</w:t>
+            </w:r>
+            <w:r>
+              <w:rPr>
+                <w:noProof/>
+                <w:webHidden/>
+              </w:rPr>
+              <w:tab/>
+            </w:r>
+            <w:r>
+              <w:rPr>
+                <w:noProof/>
+                <w:webHidden/>
+              </w:rPr>
+              <w:fldChar w:fldCharType="begin"/>
+            </w:r>
+            <w:r>
+              <w:rPr>
+                <w:noProof/>
+                <w:webHidden/>
+              </w:rPr>
+              <w:instrText xml:space="preserve"> PAGEREF _Toc480539097 \h </w:instrText>
+            </w:r>
+            <w:r>
+              <w:rPr>
+                <w:noProof/>
+                <w:webHidden/>
+              </w:rPr>
+            </w:r>
+            <w:r>
+              <w:rPr>
+                <w:noProof/>
+                <w:webHidden/>
+              </w:rPr>
+              <w:fldChar w:fldCharType="separate"/>
+            </w:r>
+            <w:r>
+              <w:rPr>
+                <w:noProof/>
+                <w:webHidden/>
+              </w:rPr>
+              <w:t>3</w:t>
+            </w:r>
+            <w:r>
+              <w:rPr>
+                <w:noProof/>
+                <w:webHidden/>
+              </w:rPr>
+              <w:fldChar w:fldCharType="end"/>
+            </w:r>
+          </w:hyperlink>
+        </w:p>
+        <w:p>
+          <w:pPr>
+            <w:pStyle w:val="Inhopg1"/>
+            <w:tabs>
+              <w:tab w:val="right" w:leader="dot" w:pos="9062"/>
+            </w:tabs>
+            <w:rPr>
+              <w:rFonts w:eastAsiaTheme="minorEastAsia"/>
+              <w:noProof/>
+              <w:lang w:eastAsia="nl-NL"/>
+            </w:rPr>
+          </w:pPr>
+          <w:hyperlink w:anchor="_Toc480539098" w:history="1">
+            <w:r>
+              <w:rPr>
+                <w:rStyle w:val="Hyperlink"/>
+                <w:noProof/>
+              </w:rPr>
+              <w:t>Uitloggen</w:t>
+            </w:r>
+            <w:r>
+              <w:rPr>
+                <w:noProof/>
+                <w:webHidden/>
+              </w:rPr>
+              <w:tab/>
+            </w:r>
+            <w:r>
+              <w:rPr>
+                <w:noProof/>
+                <w:webHidden/>
+              </w:rPr>
+              <w:fldChar w:fldCharType="begin"/>
+            </w:r>
+            <w:r>
+              <w:rPr>
+                <w:noProof/>
+                <w:webHidden/>
+              </w:rPr>
+              <w:instrText xml:space="preserve"> PAGEREF _Toc480539098 \h </w:instrText>
+            </w:r>
+            <w:r>
+              <w:rPr>
+                <w:noProof/>
+                <w:webHidden/>
+              </w:rPr>
+            </w:r>
+            <w:r>
+              <w:rPr>
+                <w:noProof/>
+                <w:webHidden/>
+              </w:rPr>
+              <w:fldChar w:fldCharType="separate"/>
+            </w:r>
+            <w:r>
+              <w:rPr>
+                <w:noProof/>
+                <w:webHidden/>
+              </w:rPr>
+              <w:t>4</w:t>
+            </w:r>
+            <w:r>
+              <w:rPr>
+                <w:noProof/>
+                <w:webHidden/>
+              </w:rPr>
+              <w:fldChar w:fldCharType="end"/>
+            </w:r>
+          </w:hyperlink>
+        </w:p>
+        <w:p>
+          <w:pPr>
+            <w:pStyle w:val="Inhopg1"/>
+            <w:tabs>
+              <w:tab w:val="right" w:leader="dot" w:pos="9062"/>
+            </w:tabs>
+            <w:rPr>
+              <w:rFonts w:eastAsiaTheme="minorEastAsia"/>
+              <w:noProof/>
+              <w:lang w:eastAsia="nl-NL"/>
+            </w:rPr>
+          </w:pPr>
+          <w:hyperlink w:anchor="_Toc480539099" w:history="1">
+            <w:r>
+              <w:rPr>
+                <w:rStyle w:val="Hyperlink"/>
+                <w:noProof/>
+              </w:rPr>
+              <w:t>Revisies</w:t>
+            </w:r>
+            <w:r>
+              <w:rPr>
+                <w:noProof/>
+                <w:webHidden/>
+              </w:rPr>
+              <w:tab/>
+            </w:r>
+            <w:r>
+              <w:rPr>
+                <w:noProof/>
+                <w:webHidden/>
+              </w:rPr>
+              <w:fldChar w:fldCharType="begin"/>
+            </w:r>
+            <w:r>
+              <w:rPr>
+                <w:noProof/>
+                <w:webHidden/>
+              </w:rPr>
+              <w:instrText xml:space="preserve"> PAGEREF _Toc480539099 \h </w:instrText>
+            </w:r>
+            <w:r>
+              <w:rPr>
+                <w:noProof/>
+                <w:webHidden/>
+              </w:rPr>
+            </w:r>
+            <w:r>
+              <w:rPr>
+                <w:noProof/>
+                <w:webHidden/>
+              </w:rPr>
+              <w:fldChar w:fldCharType="separate"/>
+            </w:r>
+            <w:r>
+              <w:rPr>
+                <w:noProof/>
+                <w:webHidden/>
+              </w:rPr>
+              <w:t>5</w:t>
             </w:r>
             <w:r>
               <w:rPr>
@@ -4209,14 +4706,60 @@
       <w:pPr>
         <w:pStyle w:val="Kop1"/>
       </w:pPr>
+      <w:bookmarkStart w:id="1" w:name="_Toc480539092"/>
       <w:r>
         <w:lastRenderedPageBreak/>
         <w:t>Inleiding</w:t>
       </w:r>
+      <w:bookmarkEnd w:id="1"/>
     </w:p>
-    <w:p/>
-    <w:p/>
-    <w:p/>
+    <w:p>
+      <w:r>
+        <w:t xml:space="preserve">Bij een </w:t>
+      </w:r>
+      <w:proofErr w:type="spellStart"/>
+      <w:r>
+        <w:t>Use</w:t>
+      </w:r>
+      <w:proofErr w:type="spellEnd"/>
+      <w:r>
+        <w:t xml:space="preserve"> Case Diagram horen ook </w:t>
+      </w:r>
+      <w:proofErr w:type="spellStart"/>
+      <w:r>
+        <w:t>Use</w:t>
+      </w:r>
+      <w:proofErr w:type="spellEnd"/>
+      <w:r>
+        <w:t xml:space="preserve"> Case Templates, hieronder zijn alle </w:t>
+      </w:r>
+      <w:proofErr w:type="spellStart"/>
+      <w:r>
+        <w:t>Use</w:t>
+      </w:r>
+      <w:proofErr w:type="spellEnd"/>
+      <w:r>
+        <w:t xml:space="preserve"> Cases omschreven van de </w:t>
+      </w:r>
+      <w:proofErr w:type="spellStart"/>
+      <w:r>
+        <w:t>Use</w:t>
+      </w:r>
+      <w:proofErr w:type="spellEnd"/>
+      <w:r>
+        <w:t xml:space="preserve"> Case Diagram:</w:t>
+      </w:r>
+    </w:p>
+    <w:p>
+      <w:pPr>
+        <w:pStyle w:val="Kop1"/>
+      </w:pPr>
+      <w:bookmarkStart w:id="2" w:name="_Toc480539093"/>
+      <w:r>
+        <w:t>Inloggen</w:t>
+      </w:r>
+      <w:bookmarkEnd w:id="2"/>
+    </w:p>
     <w:tbl>
       <w:tblPr>
         <w:tblStyle w:val="GridTable4Accent5"/>
@@ -4235,35 +4778,44 @@
         <w:tc>
           <w:tcPr>
             <w:cnfStyle w:val="001000000000" w:firstRow="0" w:lastRow="0" w:firstColumn="1" w:lastColumn="0" w:oddVBand="0" w:evenVBand="0" w:oddHBand="0" w:evenHBand="0" w:firstRowFirstColumn="0" w:firstRowLastColumn="0" w:lastRowFirstColumn="0" w:lastRowLastColumn="0"/>
-            <w:tcW w:w="2920" w:type="dxa"/>
-            <w:noWrap/>
-          </w:tcPr>
-          <w:p>
-            <w:pPr>
-              <w:pStyle w:val="Geenafstand"/>
-              <w:rPr>
-                <w:b w:val="0"/>
-                <w:bCs w:val="0"/>
-              </w:rPr>
-            </w:pPr>
-            <w:r>
-              <w:rPr>
-                <w:b w:val="0"/>
-                <w:bCs w:val="0"/>
-              </w:rPr>
-              <w:t>Inloggen</w:t>
-            </w:r>
-          </w:p>
-        </w:tc>
-        <w:tc>
-          <w:tcPr>
-            <w:tcW w:w="9320" w:type="dxa"/>
-            <w:noWrap/>
-          </w:tcPr>
-          <w:p>
-            <w:pPr>
-              <w:pStyle w:val="Geenafstand"/>
+            <w:tcW w:w="2244" w:type="dxa"/>
+            <w:noWrap/>
+          </w:tcPr>
+          <w:p>
+            <w:pPr>
+              <w:rPr>
+                <w:rFonts w:ascii="Calibri" w:hAnsi="Calibri"/>
+                <w:color w:val="000000"/>
+              </w:rPr>
+            </w:pPr>
+            <w:proofErr w:type="spellStart"/>
+            <w:r>
+              <w:rPr>
+                <w:rFonts w:ascii="Calibri" w:hAnsi="Calibri"/>
+              </w:rPr>
+              <w:t>Use</w:t>
+            </w:r>
+            <w:proofErr w:type="spellEnd"/>
+            <w:r>
+              <w:rPr>
+                <w:rFonts w:ascii="Calibri" w:hAnsi="Calibri"/>
+              </w:rPr>
+              <w:t xml:space="preserve"> Case</w:t>
+            </w:r>
+          </w:p>
+        </w:tc>
+        <w:tc>
+          <w:tcPr>
+            <w:tcW w:w="7044" w:type="dxa"/>
+            <w:noWrap/>
+          </w:tcPr>
+          <w:p>
+            <w:pPr>
               <w:cnfStyle w:val="100000000000" w:firstRow="1" w:lastRow="0" w:firstColumn="0" w:lastColumn="0" w:oddVBand="0" w:evenVBand="0" w:oddHBand="0" w:evenHBand="0" w:firstRowFirstColumn="0" w:firstRowLastColumn="0" w:lastRowFirstColumn="0" w:lastRowLastColumn="0"/>
+              <w:rPr>
+                <w:rFonts w:ascii="Calibri" w:hAnsi="Calibri"/>
+                <w:color w:val="000000"/>
+              </w:rPr>
             </w:pPr>
           </w:p>
         </w:tc>
@@ -4276,7 +4828,7 @@
         <w:tc>
           <w:tcPr>
             <w:cnfStyle w:val="001000000000" w:firstRow="0" w:lastRow="0" w:firstColumn="1" w:lastColumn="0" w:oddVBand="0" w:evenVBand="0" w:oddHBand="0" w:evenHBand="0" w:firstRowFirstColumn="0" w:firstRowLastColumn="0" w:lastRowFirstColumn="0" w:lastRowLastColumn="0"/>
-            <w:tcW w:w="2920" w:type="dxa"/>
+            <w:tcW w:w="2244" w:type="dxa"/>
             <w:noWrap/>
             <w:hideMark/>
           </w:tcPr>
@@ -4291,7 +4843,7 @@
         </w:tc>
         <w:tc>
           <w:tcPr>
-            <w:tcW w:w="9320" w:type="dxa"/>
+            <w:tcW w:w="7044" w:type="dxa"/>
             <w:noWrap/>
             <w:hideMark/>
           </w:tcPr>
@@ -4313,7 +4865,7 @@
         <w:tc>
           <w:tcPr>
             <w:cnfStyle w:val="001000000000" w:firstRow="0" w:lastRow="0" w:firstColumn="1" w:lastColumn="0" w:oddVBand="0" w:evenVBand="0" w:oddHBand="0" w:evenHBand="0" w:firstRowFirstColumn="0" w:firstRowLastColumn="0" w:lastRowFirstColumn="0" w:lastRowLastColumn="0"/>
-            <w:tcW w:w="2920" w:type="dxa"/>
+            <w:tcW w:w="2244" w:type="dxa"/>
             <w:noWrap/>
             <w:hideMark/>
           </w:tcPr>
@@ -4328,7 +4880,7 @@
         </w:tc>
         <w:tc>
           <w:tcPr>
-            <w:tcW w:w="9320" w:type="dxa"/>
+            <w:tcW w:w="7044" w:type="dxa"/>
             <w:noWrap/>
             <w:hideMark/>
           </w:tcPr>
@@ -4351,7 +4903,7 @@
         <w:tc>
           <w:tcPr>
             <w:cnfStyle w:val="001000000000" w:firstRow="0" w:lastRow="0" w:firstColumn="1" w:lastColumn="0" w:oddVBand="0" w:evenVBand="0" w:oddHBand="0" w:evenHBand="0" w:firstRowFirstColumn="0" w:firstRowLastColumn="0" w:lastRowFirstColumn="0" w:lastRowLastColumn="0"/>
-            <w:tcW w:w="2920" w:type="dxa"/>
+            <w:tcW w:w="2244" w:type="dxa"/>
             <w:noWrap/>
             <w:hideMark/>
           </w:tcPr>
@@ -4366,7 +4918,7 @@
         </w:tc>
         <w:tc>
           <w:tcPr>
-            <w:tcW w:w="9320" w:type="dxa"/>
+            <w:tcW w:w="7044" w:type="dxa"/>
             <w:noWrap/>
             <w:hideMark/>
           </w:tcPr>
@@ -4393,7 +4945,7 @@
         <w:tc>
           <w:tcPr>
             <w:cnfStyle w:val="001000000000" w:firstRow="0" w:lastRow="0" w:firstColumn="1" w:lastColumn="0" w:oddVBand="0" w:evenVBand="0" w:oddHBand="0" w:evenHBand="0" w:firstRowFirstColumn="0" w:firstRowLastColumn="0" w:lastRowFirstColumn="0" w:lastRowLastColumn="0"/>
-            <w:tcW w:w="2920" w:type="dxa"/>
+            <w:tcW w:w="2244" w:type="dxa"/>
             <w:noWrap/>
             <w:hideMark/>
           </w:tcPr>
@@ -4408,7 +4960,7 @@
         </w:tc>
         <w:tc>
           <w:tcPr>
-            <w:tcW w:w="9320" w:type="dxa"/>
+            <w:tcW w:w="7044" w:type="dxa"/>
             <w:noWrap/>
             <w:hideMark/>
           </w:tcPr>
@@ -4439,7 +4991,7 @@
         <w:tc>
           <w:tcPr>
             <w:cnfStyle w:val="001000000000" w:firstRow="0" w:lastRow="0" w:firstColumn="1" w:lastColumn="0" w:oddVBand="0" w:evenVBand="0" w:oddHBand="0" w:evenHBand="0" w:firstRowFirstColumn="0" w:firstRowLastColumn="0" w:lastRowFirstColumn="0" w:lastRowLastColumn="0"/>
-            <w:tcW w:w="2920" w:type="dxa"/>
+            <w:tcW w:w="2244" w:type="dxa"/>
             <w:noWrap/>
             <w:hideMark/>
           </w:tcPr>
@@ -4454,7 +5006,7 @@
         </w:tc>
         <w:tc>
           <w:tcPr>
-            <w:tcW w:w="9320" w:type="dxa"/>
+            <w:tcW w:w="7044" w:type="dxa"/>
             <w:hideMark/>
           </w:tcPr>
           <w:p>
@@ -4479,7 +5031,7 @@
         <w:tc>
           <w:tcPr>
             <w:cnfStyle w:val="001000000000" w:firstRow="0" w:lastRow="0" w:firstColumn="1" w:lastColumn="0" w:oddVBand="0" w:evenVBand="0" w:oddHBand="0" w:evenHBand="0" w:firstRowFirstColumn="0" w:firstRowLastColumn="0" w:lastRowFirstColumn="0" w:lastRowLastColumn="0"/>
-            <w:tcW w:w="2920" w:type="dxa"/>
+            <w:tcW w:w="2244" w:type="dxa"/>
             <w:noWrap/>
             <w:hideMark/>
           </w:tcPr>
@@ -4494,7 +5046,7 @@
         </w:tc>
         <w:tc>
           <w:tcPr>
-            <w:tcW w:w="9320" w:type="dxa"/>
+            <w:tcW w:w="7044" w:type="dxa"/>
             <w:noWrap/>
             <w:hideMark/>
           </w:tcPr>
@@ -4517,7 +5069,7 @@
         <w:tc>
           <w:tcPr>
             <w:cnfStyle w:val="001000000000" w:firstRow="0" w:lastRow="0" w:firstColumn="1" w:lastColumn="0" w:oddVBand="0" w:evenVBand="0" w:oddHBand="0" w:evenHBand="0" w:firstRowFirstColumn="0" w:firstRowLastColumn="0" w:lastRowFirstColumn="0" w:lastRowLastColumn="0"/>
-            <w:tcW w:w="2920" w:type="dxa"/>
+            <w:tcW w:w="2244" w:type="dxa"/>
             <w:noWrap/>
             <w:hideMark/>
           </w:tcPr>
@@ -4532,7 +5084,7 @@
         </w:tc>
         <w:tc>
           <w:tcPr>
-            <w:tcW w:w="9320" w:type="dxa"/>
+            <w:tcW w:w="7044" w:type="dxa"/>
             <w:noWrap/>
             <w:hideMark/>
           </w:tcPr>
@@ -4554,7 +5106,7 @@
         <w:tc>
           <w:tcPr>
             <w:cnfStyle w:val="001000000000" w:firstRow="0" w:lastRow="0" w:firstColumn="1" w:lastColumn="0" w:oddVBand="0" w:evenVBand="0" w:oddHBand="0" w:evenHBand="0" w:firstRowFirstColumn="0" w:firstRowLastColumn="0" w:lastRowFirstColumn="0" w:lastRowLastColumn="0"/>
-            <w:tcW w:w="2920" w:type="dxa"/>
+            <w:tcW w:w="2244" w:type="dxa"/>
             <w:noWrap/>
             <w:hideMark/>
           </w:tcPr>
@@ -4569,7 +5121,7 @@
         </w:tc>
         <w:tc>
           <w:tcPr>
-            <w:tcW w:w="9320" w:type="dxa"/>
+            <w:tcW w:w="7044" w:type="dxa"/>
             <w:noWrap/>
             <w:hideMark/>
           </w:tcPr>
@@ -4587,8 +5139,16 @@
     </w:tbl>
     <w:p>
       <w:pPr>
-        <w:pStyle w:val="Geenafstand"/>
+        <w:pStyle w:val="Kop1"/>
+        <w:rPr>
+          <w:b/>
+        </w:rPr>
       </w:pPr>
+      <w:bookmarkStart w:id="3" w:name="_Toc480539094"/>
+      <w:r>
+        <w:t>Bekijken  Gebruiker</w:t>
+      </w:r>
+      <w:bookmarkEnd w:id="3"/>
     </w:p>
     <w:tbl>
       <w:tblPr>
@@ -4615,16 +5175,23 @@
           <w:p>
             <w:pPr>
               <w:rPr>
-                <w:b w:val="0"/>
-                <w:bCs w:val="0"/>
-              </w:rPr>
-            </w:pPr>
-            <w:r>
-              <w:rPr>
-                <w:b w:val="0"/>
-                <w:bCs w:val="0"/>
-              </w:rPr>
-              <w:t>Bekijken Gebruiker</w:t>
+                <w:rFonts w:ascii="Calibri" w:hAnsi="Calibri"/>
+                <w:color w:val="000000"/>
+              </w:rPr>
+            </w:pPr>
+            <w:proofErr w:type="spellStart"/>
+            <w:r>
+              <w:rPr>
+                <w:rFonts w:ascii="Calibri" w:hAnsi="Calibri"/>
+              </w:rPr>
+              <w:t>Use</w:t>
+            </w:r>
+            <w:proofErr w:type="spellEnd"/>
+            <w:r>
+              <w:rPr>
+                <w:rFonts w:ascii="Calibri" w:hAnsi="Calibri"/>
+              </w:rPr>
+              <w:t xml:space="preserve"> Case</w:t>
             </w:r>
           </w:p>
         </w:tc>
@@ -4636,6 +5203,10 @@
           <w:p>
             <w:pPr>
               <w:cnfStyle w:val="100000000000" w:firstRow="1" w:lastRow="0" w:firstColumn="0" w:lastColumn="0" w:oddVBand="0" w:evenVBand="0" w:oddHBand="0" w:evenHBand="0" w:firstRowFirstColumn="0" w:firstRowLastColumn="0" w:lastRowFirstColumn="0" w:lastRowLastColumn="0"/>
+              <w:rPr>
+                <w:rFonts w:ascii="Calibri" w:hAnsi="Calibri"/>
+                <w:color w:val="000000"/>
+              </w:rPr>
             </w:pPr>
           </w:p>
         </w:tc>
@@ -4961,37 +5532,23 @@
       <w:r>
         <w:t xml:space="preserve"> </w:t>
       </w:r>
+    </w:p>
+    <w:p/>
+    <w:p/>
+    <w:p/>
+    <w:p/>
+    <w:p/>
+    <w:p/>
+    <w:p>
+      <w:pPr>
+        <w:pStyle w:val="Kop1"/>
+      </w:pPr>
+      <w:bookmarkStart w:id="4" w:name="_Toc480539095"/>
       <w:r>
-        <w:fldChar w:fldCharType="begin"/>
+        <w:lastRenderedPageBreak/>
+        <w:t>Taken Toevoegen</w:t>
       </w:r>
-      <w:r>
-        <w:instrText xml:space="preserve"> LINK Excel.Sheet.12 "C:\\Users\\Steven\\Documents\\GitHub\\WeekPlanner\\Documentatie\\KT1\\ad.8_Use_Case_Templates.xlsx" "Blad1!R12K2:R19K3" \a \f 5 \h  \* MERGEFORMAT </w:instrText>
-      </w:r>
-      <w:r>
-        <w:fldChar w:fldCharType="separate"/>
-      </w:r>
-    </w:p>
-    <w:p>
-      <w:r>
-        <w:fldChar w:fldCharType="end"/>
-      </w:r>
-      <w:r>
-        <w:fldChar w:fldCharType="begin"/>
-      </w:r>
-      <w:r>
-        <w:instrText xml:space="preserve"> LINK Excel.Sheet.12 "C:\\Users\\Steven\\Documents\\GitHub\\WeekPlanner\\Documentatie\\KT1\\ad.8_Use_Case_Templates.xlsx" "Blad1!R22K2:R29K3" \a \f 5 \h  \* MERGEFORMAT </w:instrText>
-      </w:r>
-      <w:r>
-        <w:fldChar w:fldCharType="separate"/>
-      </w:r>
-    </w:p>
-    <w:p>
-      <w:r>
-        <w:fldChar w:fldCharType="end"/>
-      </w:r>
-      <w:r>
-        <w:br w:type="page"/>
-      </w:r>
+      <w:bookmarkEnd w:id="4"/>
     </w:p>
     <w:tbl>
       <w:tblPr>
@@ -5018,17 +5575,23 @@
           <w:p>
             <w:pPr>
               <w:rPr>
-                <w:b w:val="0"/>
-                <w:bCs w:val="0"/>
-              </w:rPr>
-            </w:pPr>
-            <w:r>
-              <w:rPr>
-                <w:b w:val="0"/>
-                <w:bCs w:val="0"/>
-              </w:rPr>
-              <w:lastRenderedPageBreak/>
-              <w:t>Taken Toevoegen</w:t>
+                <w:rFonts w:ascii="Calibri" w:hAnsi="Calibri"/>
+                <w:color w:val="000000"/>
+              </w:rPr>
+            </w:pPr>
+            <w:proofErr w:type="spellStart"/>
+            <w:r>
+              <w:rPr>
+                <w:rFonts w:ascii="Calibri" w:hAnsi="Calibri"/>
+              </w:rPr>
+              <w:t>Use</w:t>
+            </w:r>
+            <w:proofErr w:type="spellEnd"/>
+            <w:r>
+              <w:rPr>
+                <w:rFonts w:ascii="Calibri" w:hAnsi="Calibri"/>
+              </w:rPr>
+              <w:t xml:space="preserve"> Case</w:t>
             </w:r>
           </w:p>
         </w:tc>
@@ -5040,6 +5603,10 @@
           <w:p>
             <w:pPr>
               <w:cnfStyle w:val="100000000000" w:firstRow="1" w:lastRow="0" w:firstColumn="0" w:lastColumn="0" w:oddVBand="0" w:evenVBand="0" w:oddHBand="0" w:evenHBand="0" w:firstRowFirstColumn="0" w:firstRowLastColumn="0" w:lastRowFirstColumn="0" w:lastRowLastColumn="0"/>
+              <w:rPr>
+                <w:rFonts w:ascii="Calibri" w:hAnsi="Calibri"/>
+                <w:color w:val="000000"/>
+              </w:rPr>
             </w:pPr>
           </w:p>
         </w:tc>
@@ -5066,7 +5633,6 @@
             <w:r>
               <w:rPr>
                 <w:rFonts w:ascii="Calibri" w:hAnsi="Calibri"/>
-                <w:b w:val="0"/>
                 <w:bCs w:val="0"/>
                 <w:color w:val="000000"/>
               </w:rPr>
@@ -5119,7 +5685,6 @@
             <w:r>
               <w:rPr>
                 <w:rFonts w:ascii="Calibri" w:hAnsi="Calibri"/>
-                <w:b w:val="0"/>
                 <w:bCs w:val="0"/>
                 <w:color w:val="000000"/>
               </w:rPr>
@@ -5173,7 +5738,6 @@
             <w:r>
               <w:rPr>
                 <w:rFonts w:ascii="Calibri" w:hAnsi="Calibri"/>
-                <w:b w:val="0"/>
                 <w:bCs w:val="0"/>
                 <w:color w:val="000000"/>
               </w:rPr>
@@ -5235,7 +5799,6 @@
             <w:r>
               <w:rPr>
                 <w:rFonts w:ascii="Calibri" w:hAnsi="Calibri"/>
-                <w:b w:val="0"/>
                 <w:bCs w:val="0"/>
                 <w:color w:val="000000"/>
               </w:rPr>
@@ -5296,7 +5859,6 @@
             <w:r>
               <w:rPr>
                 <w:rFonts w:ascii="Calibri" w:hAnsi="Calibri"/>
-                <w:b w:val="0"/>
                 <w:bCs w:val="0"/>
                 <w:color w:val="000000"/>
               </w:rPr>
@@ -5372,7 +5934,6 @@
             <w:r>
               <w:rPr>
                 <w:rFonts w:ascii="Calibri" w:hAnsi="Calibri"/>
-                <w:b w:val="0"/>
                 <w:bCs w:val="0"/>
                 <w:color w:val="000000"/>
               </w:rPr>
@@ -5426,7 +5987,6 @@
             <w:r>
               <w:rPr>
                 <w:rFonts w:ascii="Calibri" w:hAnsi="Calibri"/>
-                <w:b w:val="0"/>
                 <w:bCs w:val="0"/>
                 <w:color w:val="000000"/>
               </w:rPr>
@@ -5479,7 +6039,6 @@
             <w:r>
               <w:rPr>
                 <w:rFonts w:ascii="Calibri" w:hAnsi="Calibri"/>
-                <w:b w:val="0"/>
                 <w:bCs w:val="0"/>
                 <w:color w:val="000000"/>
               </w:rPr>
@@ -5520,8 +6079,16 @@
         </w:tc>
       </w:tr>
     </w:tbl>
-    <w:p/>
-    <w:p/>
+    <w:p>
+      <w:pPr>
+        <w:pStyle w:val="Kop1"/>
+      </w:pPr>
+      <w:bookmarkStart w:id="5" w:name="_Toc480539096"/>
+      <w:r>
+        <w:t>Taken Wijzigen</w:t>
+      </w:r>
+      <w:bookmarkEnd w:id="5"/>
+    </w:p>
     <w:tbl>
       <w:tblPr>
         <w:tblStyle w:val="GridTable4Accent5"/>
@@ -5547,16 +6114,23 @@
           <w:p>
             <w:pPr>
               <w:rPr>
-                <w:b w:val="0"/>
-                <w:bCs w:val="0"/>
-              </w:rPr>
-            </w:pPr>
-            <w:r>
-              <w:rPr>
-                <w:b w:val="0"/>
-                <w:bCs w:val="0"/>
-              </w:rPr>
-              <w:t>Taken Wijzigen</w:t>
+                <w:rFonts w:ascii="Calibri" w:hAnsi="Calibri"/>
+                <w:color w:val="000000"/>
+              </w:rPr>
+            </w:pPr>
+            <w:proofErr w:type="spellStart"/>
+            <w:r>
+              <w:rPr>
+                <w:rFonts w:ascii="Calibri" w:hAnsi="Calibri"/>
+              </w:rPr>
+              <w:t>Use</w:t>
+            </w:r>
+            <w:proofErr w:type="spellEnd"/>
+            <w:r>
+              <w:rPr>
+                <w:rFonts w:ascii="Calibri" w:hAnsi="Calibri"/>
+              </w:rPr>
+              <w:t xml:space="preserve"> Case</w:t>
             </w:r>
           </w:p>
         </w:tc>
@@ -5568,6 +6142,10 @@
           <w:p>
             <w:pPr>
               <w:cnfStyle w:val="100000000000" w:firstRow="1" w:lastRow="0" w:firstColumn="0" w:lastColumn="0" w:oddVBand="0" w:evenVBand="0" w:oddHBand="0" w:evenHBand="0" w:firstRowFirstColumn="0" w:firstRowLastColumn="0" w:lastRowFirstColumn="0" w:lastRowLastColumn="0"/>
+              <w:rPr>
+                <w:rFonts w:ascii="Calibri" w:hAnsi="Calibri"/>
+                <w:color w:val="000000"/>
+              </w:rPr>
             </w:pPr>
           </w:p>
         </w:tc>
@@ -5594,7 +6172,6 @@
             <w:r>
               <w:rPr>
                 <w:rFonts w:ascii="Calibri" w:hAnsi="Calibri"/>
-                <w:b w:val="0"/>
                 <w:bCs w:val="0"/>
                 <w:color w:val="000000"/>
               </w:rPr>
@@ -5647,7 +6224,6 @@
             <w:r>
               <w:rPr>
                 <w:rFonts w:ascii="Calibri" w:hAnsi="Calibri"/>
-                <w:b w:val="0"/>
                 <w:bCs w:val="0"/>
                 <w:color w:val="000000"/>
               </w:rPr>
@@ -5701,7 +6277,6 @@
             <w:r>
               <w:rPr>
                 <w:rFonts w:ascii="Calibri" w:hAnsi="Calibri"/>
-                <w:b w:val="0"/>
                 <w:bCs w:val="0"/>
                 <w:color w:val="000000"/>
               </w:rPr>
@@ -5763,7 +6338,6 @@
             <w:r>
               <w:rPr>
                 <w:rFonts w:ascii="Calibri" w:hAnsi="Calibri"/>
-                <w:b w:val="0"/>
                 <w:bCs w:val="0"/>
                 <w:color w:val="000000"/>
               </w:rPr>
@@ -5824,7 +6398,6 @@
             <w:r>
               <w:rPr>
                 <w:rFonts w:ascii="Calibri" w:hAnsi="Calibri"/>
-                <w:b w:val="0"/>
                 <w:bCs w:val="0"/>
                 <w:color w:val="000000"/>
               </w:rPr>
@@ -5892,7 +6465,6 @@
             <w:r>
               <w:rPr>
                 <w:rFonts w:ascii="Calibri" w:hAnsi="Calibri"/>
-                <w:b w:val="0"/>
                 <w:bCs w:val="0"/>
                 <w:color w:val="000000"/>
               </w:rPr>
@@ -5946,7 +6518,6 @@
             <w:r>
               <w:rPr>
                 <w:rFonts w:ascii="Calibri" w:hAnsi="Calibri"/>
-                <w:b w:val="0"/>
                 <w:bCs w:val="0"/>
                 <w:color w:val="000000"/>
               </w:rPr>
@@ -5999,7 +6570,6 @@
             <w:r>
               <w:rPr>
                 <w:rFonts w:ascii="Calibri" w:hAnsi="Calibri"/>
-                <w:b w:val="0"/>
                 <w:bCs w:val="0"/>
                 <w:color w:val="000000"/>
               </w:rPr>
@@ -6064,7 +6634,16 @@
         </w:tc>
       </w:tr>
     </w:tbl>
-    <w:p/>
+    <w:p>
+      <w:pPr>
+        <w:pStyle w:val="Kop1"/>
+      </w:pPr>
+      <w:bookmarkStart w:id="6" w:name="_Toc480539097"/>
+      <w:r>
+        <w:t>Taken Verwijderen</w:t>
+      </w:r>
+      <w:bookmarkEnd w:id="6"/>
+    </w:p>
     <w:tbl>
       <w:tblPr>
         <w:tblStyle w:val="GridTable4Accent5"/>
@@ -6090,23 +6669,23 @@
           <w:p>
             <w:pPr>
               <w:rPr>
-                <w:b w:val="0"/>
-                <w:bCs w:val="0"/>
-              </w:rPr>
-            </w:pPr>
-            <w:r>
-              <w:rPr>
-                <w:b w:val="0"/>
-                <w:bCs w:val="0"/>
-              </w:rPr>
-              <w:t xml:space="preserve">Taken </w:t>
-            </w:r>
-            <w:r>
-              <w:rPr>
-                <w:b w:val="0"/>
-                <w:bCs w:val="0"/>
-              </w:rPr>
-              <w:t>Verwijderen</w:t>
+                <w:rFonts w:ascii="Calibri" w:hAnsi="Calibri"/>
+                <w:color w:val="000000"/>
+              </w:rPr>
+            </w:pPr>
+            <w:proofErr w:type="spellStart"/>
+            <w:r>
+              <w:rPr>
+                <w:rFonts w:ascii="Calibri" w:hAnsi="Calibri"/>
+              </w:rPr>
+              <w:t>Use</w:t>
+            </w:r>
+            <w:proofErr w:type="spellEnd"/>
+            <w:r>
+              <w:rPr>
+                <w:rFonts w:ascii="Calibri" w:hAnsi="Calibri"/>
+              </w:rPr>
+              <w:t xml:space="preserve"> Case</w:t>
             </w:r>
           </w:p>
         </w:tc>
@@ -6118,6 +6697,10 @@
           <w:p>
             <w:pPr>
               <w:cnfStyle w:val="100000000000" w:firstRow="1" w:lastRow="0" w:firstColumn="0" w:lastColumn="0" w:oddVBand="0" w:evenVBand="0" w:oddHBand="0" w:evenHBand="0" w:firstRowFirstColumn="0" w:firstRowLastColumn="0" w:lastRowFirstColumn="0" w:lastRowLastColumn="0"/>
+              <w:rPr>
+                <w:rFonts w:ascii="Calibri" w:hAnsi="Calibri"/>
+                <w:color w:val="000000"/>
+              </w:rPr>
             </w:pPr>
           </w:p>
         </w:tc>
@@ -6144,7 +6727,6 @@
             <w:r>
               <w:rPr>
                 <w:rFonts w:ascii="Calibri" w:hAnsi="Calibri"/>
-                <w:b w:val="0"/>
                 <w:bCs w:val="0"/>
                 <w:color w:val="000000"/>
               </w:rPr>
@@ -6197,7 +6779,6 @@
             <w:r>
               <w:rPr>
                 <w:rFonts w:ascii="Calibri" w:hAnsi="Calibri"/>
-                <w:b w:val="0"/>
                 <w:bCs w:val="0"/>
                 <w:color w:val="000000"/>
               </w:rPr>
@@ -6251,7 +6832,6 @@
             <w:r>
               <w:rPr>
                 <w:rFonts w:ascii="Calibri" w:hAnsi="Calibri"/>
-                <w:b w:val="0"/>
                 <w:bCs w:val="0"/>
                 <w:color w:val="000000"/>
               </w:rPr>
@@ -6313,7 +6893,6 @@
             <w:r>
               <w:rPr>
                 <w:rFonts w:ascii="Calibri" w:hAnsi="Calibri"/>
-                <w:b w:val="0"/>
                 <w:bCs w:val="0"/>
                 <w:color w:val="000000"/>
               </w:rPr>
@@ -6374,7 +6953,6 @@
             <w:r>
               <w:rPr>
                 <w:rFonts w:ascii="Calibri" w:hAnsi="Calibri"/>
-                <w:b w:val="0"/>
                 <w:bCs w:val="0"/>
                 <w:color w:val="000000"/>
               </w:rPr>
@@ -6450,7 +7028,6 @@
             <w:r>
               <w:rPr>
                 <w:rFonts w:ascii="Calibri" w:hAnsi="Calibri"/>
-                <w:b w:val="0"/>
                 <w:bCs w:val="0"/>
                 <w:color w:val="000000"/>
               </w:rPr>
@@ -6504,7 +7081,6 @@
             <w:r>
               <w:rPr>
                 <w:rFonts w:ascii="Calibri" w:hAnsi="Calibri"/>
-                <w:b w:val="0"/>
                 <w:bCs w:val="0"/>
                 <w:color w:val="000000"/>
               </w:rPr>
@@ -6557,7 +7133,6 @@
             <w:r>
               <w:rPr>
                 <w:rFonts w:ascii="Calibri" w:hAnsi="Calibri"/>
-                <w:b w:val="0"/>
                 <w:bCs w:val="0"/>
                 <w:color w:val="000000"/>
               </w:rPr>
@@ -6590,7 +7165,17 @@
         </w:tc>
       </w:tr>
     </w:tbl>
-    <w:p/>
+    <w:p>
+      <w:pPr>
+        <w:pStyle w:val="Kop1"/>
+      </w:pPr>
+      <w:bookmarkStart w:id="7" w:name="_Toc480539098"/>
+      <w:r>
+        <w:lastRenderedPageBreak/>
+        <w:t>Uitloggen</w:t>
+      </w:r>
+      <w:bookmarkEnd w:id="7"/>
+    </w:p>
     <w:tbl>
       <w:tblPr>
         <w:tblStyle w:val="GridTable4Accent5"/>
@@ -6616,17 +7201,23 @@
           <w:p>
             <w:pPr>
               <w:rPr>
-                <w:b w:val="0"/>
-                <w:bCs w:val="0"/>
-              </w:rPr>
-            </w:pPr>
-            <w:r>
-              <w:rPr>
-                <w:b w:val="0"/>
-                <w:bCs w:val="0"/>
-              </w:rPr>
-              <w:lastRenderedPageBreak/>
-              <w:t>Uitloggen</w:t>
+                <w:rFonts w:ascii="Calibri" w:hAnsi="Calibri"/>
+                <w:color w:val="000000"/>
+              </w:rPr>
+            </w:pPr>
+            <w:proofErr w:type="spellStart"/>
+            <w:r>
+              <w:rPr>
+                <w:rFonts w:ascii="Calibri" w:hAnsi="Calibri"/>
+              </w:rPr>
+              <w:t>Use</w:t>
+            </w:r>
+            <w:proofErr w:type="spellEnd"/>
+            <w:r>
+              <w:rPr>
+                <w:rFonts w:ascii="Calibri" w:hAnsi="Calibri"/>
+              </w:rPr>
+              <w:t xml:space="preserve"> Case</w:t>
             </w:r>
           </w:p>
         </w:tc>
@@ -6638,6 +7229,10 @@
           <w:p>
             <w:pPr>
               <w:cnfStyle w:val="100000000000" w:firstRow="1" w:lastRow="0" w:firstColumn="0" w:lastColumn="0" w:oddVBand="0" w:evenVBand="0" w:oddHBand="0" w:evenHBand="0" w:firstRowFirstColumn="0" w:firstRowLastColumn="0" w:lastRowFirstColumn="0" w:lastRowLastColumn="0"/>
+              <w:rPr>
+                <w:rFonts w:ascii="Calibri" w:hAnsi="Calibri"/>
+                <w:color w:val="000000"/>
+              </w:rPr>
             </w:pPr>
           </w:p>
         </w:tc>
@@ -6664,7 +7259,6 @@
             <w:r>
               <w:rPr>
                 <w:rFonts w:ascii="Calibri" w:hAnsi="Calibri"/>
-                <w:b w:val="0"/>
                 <w:bCs w:val="0"/>
                 <w:color w:val="000000"/>
               </w:rPr>
@@ -6717,7 +7311,6 @@
             <w:r>
               <w:rPr>
                 <w:rFonts w:ascii="Calibri" w:hAnsi="Calibri"/>
-                <w:b w:val="0"/>
                 <w:bCs w:val="0"/>
                 <w:color w:val="000000"/>
               </w:rPr>
@@ -6771,7 +7364,6 @@
             <w:r>
               <w:rPr>
                 <w:rFonts w:ascii="Calibri" w:hAnsi="Calibri"/>
-                <w:b w:val="0"/>
                 <w:bCs w:val="0"/>
                 <w:color w:val="000000"/>
               </w:rPr>
@@ -6833,7 +7425,6 @@
             <w:r>
               <w:rPr>
                 <w:rFonts w:ascii="Calibri" w:hAnsi="Calibri"/>
-                <w:b w:val="0"/>
                 <w:bCs w:val="0"/>
                 <w:color w:val="000000"/>
               </w:rPr>
@@ -6886,7 +7477,6 @@
             <w:r>
               <w:rPr>
                 <w:rFonts w:ascii="Calibri" w:hAnsi="Calibri"/>
-                <w:b w:val="0"/>
                 <w:bCs w:val="0"/>
                 <w:color w:val="000000"/>
               </w:rPr>
@@ -6938,7 +7528,6 @@
             <w:r>
               <w:rPr>
                 <w:rFonts w:ascii="Calibri" w:hAnsi="Calibri"/>
-                <w:b w:val="0"/>
                 <w:bCs w:val="0"/>
                 <w:color w:val="000000"/>
               </w:rPr>
@@ -6992,7 +7581,6 @@
             <w:r>
               <w:rPr>
                 <w:rFonts w:ascii="Calibri" w:hAnsi="Calibri"/>
-                <w:b w:val="0"/>
                 <w:bCs w:val="0"/>
                 <w:color w:val="000000"/>
               </w:rPr>
@@ -7045,7 +7633,6 @@
             <w:r>
               <w:rPr>
                 <w:rFonts w:ascii="Calibri" w:hAnsi="Calibri"/>
-                <w:b w:val="0"/>
                 <w:bCs w:val="0"/>
                 <w:color w:val="000000"/>
               </w:rPr>
@@ -7078,12 +7665,11 @@
         </w:tc>
       </w:tr>
     </w:tbl>
+    <w:p/>
     <w:p>
       <w:r>
         <w:br w:type="page"/>
       </w:r>
-      <w:bookmarkStart w:id="0" w:name="_GoBack"/>
-      <w:bookmarkEnd w:id="0"/>
     </w:p>
     <w:p>
       <w:pPr>
@@ -7099,15 +7685,17 @@
       <w:pPr>
         <w:pStyle w:val="Kop1"/>
       </w:pPr>
-      <w:bookmarkStart w:id="1" w:name="_Toc475434523"/>
-      <w:bookmarkStart w:id="2" w:name="_Toc475436311"/>
-      <w:bookmarkStart w:id="3" w:name="_Toc479241091"/>
+      <w:bookmarkStart w:id="8" w:name="_Toc475434523"/>
+      <w:bookmarkStart w:id="9" w:name="_Toc475436311"/>
+      <w:bookmarkStart w:id="10" w:name="_Toc479241091"/>
+      <w:bookmarkStart w:id="11" w:name="_Toc480539099"/>
       <w:r>
         <w:t>Revisies</w:t>
       </w:r>
-      <w:bookmarkEnd w:id="1"/>
-      <w:bookmarkEnd w:id="2"/>
-      <w:bookmarkEnd w:id="3"/>
+      <w:bookmarkEnd w:id="8"/>
+      <w:bookmarkEnd w:id="9"/>
+      <w:bookmarkEnd w:id="10"/>
+      <w:bookmarkEnd w:id="11"/>
     </w:p>
     <w:tbl>
       <w:tblPr>
@@ -7382,23 +7970,43 @@
           <w:p>
             <w:pPr>
               <w:pStyle w:val="Voettekst"/>
-            </w:pPr>
-            <w:r>
-              <w:t>[</w:t>
-            </w:r>
-            <w:r>
-              <w:t>Titel</w:t>
-            </w:r>
-            <w:r>
-              <w:t>]</w:t>
+              <w:rPr>
+                <w:lang w:val="en-US"/>
+              </w:rPr>
+            </w:pPr>
+            <w:r>
+              <w:rPr>
+                <w:lang w:val="en-US"/>
+              </w:rPr>
+              <w:t>Use Case Templates</w:t>
             </w:r>
           </w:p>
           <w:p>
             <w:pPr>
               <w:pStyle w:val="Voettekst"/>
-            </w:pPr>
-            <w:r>
-              <w:t xml:space="preserve">Casusnummer: </w:t>
+              <w:rPr>
+                <w:lang w:val="en-US"/>
+              </w:rPr>
+            </w:pPr>
+            <w:proofErr w:type="spellStart"/>
+            <w:r>
+              <w:rPr>
+                <w:lang w:val="en-US"/>
+              </w:rPr>
+              <w:t>Casusnummer</w:t>
+            </w:r>
+            <w:proofErr w:type="spellEnd"/>
+            <w:r>
+              <w:rPr>
+                <w:lang w:val="en-US"/>
+              </w:rPr>
+              <w:t xml:space="preserve">: </w:t>
+            </w:r>
+            <w:r>
+              <w:rPr>
+                <w:lang w:val="en-US"/>
+              </w:rPr>
+              <w:t>ad.8_Use_Case_Templates.docx</w:t>
             </w:r>
           </w:p>
           <w:p>
@@ -7446,7 +8054,7 @@
                 <w:bCs/>
                 <w:noProof/>
               </w:rPr>
-              <w:t>4</w:t>
+              <w:t>1</w:t>
             </w:r>
             <w:r>
               <w:rPr>
@@ -7716,9 +8324,34 @@
       <w:szCs w:val="32"/>
     </w:rPr>
   </w:style>
+  <w:style w:type="paragraph" w:styleId="Kop2">
+    <w:name w:val="heading 2"/>
+    <w:basedOn w:val="Standaard"/>
+    <w:next w:val="Standaard"/>
+    <w:link w:val="Kop2Char"/>
+    <w:uiPriority w:val="9"/>
+    <w:unhideWhenUsed/>
+    <w:qFormat/>
+    <w:rsid w:val="0052025A"/>
+    <w:pPr>
+      <w:keepNext/>
+      <w:keepLines/>
+      <w:spacing w:before="200" w:after="0"/>
+      <w:outlineLvl w:val="1"/>
+    </w:pPr>
+    <w:rPr>
+      <w:rFonts w:asciiTheme="majorHAnsi" w:eastAsiaTheme="majorEastAsia" w:hAnsiTheme="majorHAnsi" w:cstheme="majorBidi"/>
+      <w:b/>
+      <w:bCs/>
+      <w:color w:val="5B9BD5" w:themeColor="accent1"/>
+      <w:sz w:val="26"/>
+      <w:szCs w:val="26"/>
+    </w:rPr>
+  </w:style>
   <w:style w:type="character" w:default="1" w:styleId="Standaardalinea-lettertype">
     <w:name w:val="Default Paragraph Font"/>
     <w:uiPriority w:val="1"/>
+    <w:semiHidden/>
     <w:unhideWhenUsed/>
   </w:style>
   <w:style w:type="table" w:default="1" w:styleId="Standaardtabel">
@@ -7979,6 +8612,21 @@
       </w:tblBorders>
     </w:tblPr>
   </w:style>
+  <w:style w:type="character" w:customStyle="1" w:styleId="Kop2Char">
+    <w:name w:val="Kop 2 Char"/>
+    <w:basedOn w:val="Standaardalinea-lettertype"/>
+    <w:link w:val="Kop2"/>
+    <w:uiPriority w:val="9"/>
+    <w:rsid w:val="0052025A"/>
+    <w:rPr>
+      <w:rFonts w:asciiTheme="majorHAnsi" w:eastAsiaTheme="majorEastAsia" w:hAnsiTheme="majorHAnsi" w:cstheme="majorBidi"/>
+      <w:b/>
+      <w:bCs/>
+      <w:color w:val="5B9BD5" w:themeColor="accent1"/>
+      <w:sz w:val="26"/>
+      <w:szCs w:val="26"/>
+    </w:rPr>
+  </w:style>
 </w:styles>
 </file>
 
@@ -8163,9 +8811,34 @@
       <w:szCs w:val="32"/>
     </w:rPr>
   </w:style>
+  <w:style w:type="paragraph" w:styleId="Kop2">
+    <w:name w:val="heading 2"/>
+    <w:basedOn w:val="Standaard"/>
+    <w:next w:val="Standaard"/>
+    <w:link w:val="Kop2Char"/>
+    <w:uiPriority w:val="9"/>
+    <w:unhideWhenUsed/>
+    <w:qFormat/>
+    <w:rsid w:val="0052025A"/>
+    <w:pPr>
+      <w:keepNext/>
+      <w:keepLines/>
+      <w:spacing w:before="200" w:after="0"/>
+      <w:outlineLvl w:val="1"/>
+    </w:pPr>
+    <w:rPr>
+      <w:rFonts w:asciiTheme="majorHAnsi" w:eastAsiaTheme="majorEastAsia" w:hAnsiTheme="majorHAnsi" w:cstheme="majorBidi"/>
+      <w:b/>
+      <w:bCs/>
+      <w:color w:val="5B9BD5" w:themeColor="accent1"/>
+      <w:sz w:val="26"/>
+      <w:szCs w:val="26"/>
+    </w:rPr>
+  </w:style>
   <w:style w:type="character" w:default="1" w:styleId="Standaardalinea-lettertype">
     <w:name w:val="Default Paragraph Font"/>
     <w:uiPriority w:val="1"/>
+    <w:semiHidden/>
     <w:unhideWhenUsed/>
   </w:style>
   <w:style w:type="table" w:default="1" w:styleId="Standaardtabel">
@@ -8425,6 +9098,21 @@
         <w:insideV w:val="single" w:sz="4" w:space="0" w:color="auto"/>
       </w:tblBorders>
     </w:tblPr>
+  </w:style>
+  <w:style w:type="character" w:customStyle="1" w:styleId="Kop2Char">
+    <w:name w:val="Kop 2 Char"/>
+    <w:basedOn w:val="Standaardalinea-lettertype"/>
+    <w:link w:val="Kop2"/>
+    <w:uiPriority w:val="9"/>
+    <w:rsid w:val="0052025A"/>
+    <w:rPr>
+      <w:rFonts w:asciiTheme="majorHAnsi" w:eastAsiaTheme="majorEastAsia" w:hAnsiTheme="majorHAnsi" w:cstheme="majorBidi"/>
+      <w:b/>
+      <w:bCs/>
+      <w:color w:val="5B9BD5" w:themeColor="accent1"/>
+      <w:sz w:val="26"/>
+      <w:szCs w:val="26"/>
+    </w:rPr>
   </w:style>
 </w:styles>
 </file>
@@ -8714,7 +9402,7 @@
 </file>
 
 <file path=customXml/itemProps2.xml><?xml version="1.0" encoding="utf-8"?>
-<ds:datastoreItem xmlns:ds="http://schemas.openxmlformats.org/officeDocument/2006/customXml" ds:itemID="{2B921B35-03E7-489A-90CC-CF49368B8A21}">
+<ds:datastoreItem xmlns:ds="http://schemas.openxmlformats.org/officeDocument/2006/customXml" ds:itemID="{AC13785F-2F7F-4E0D-B9B8-8AB0FC188B32}">
   <ds:schemaRefs>
     <ds:schemaRef ds:uri="http://schemas.openxmlformats.org/officeDocument/2006/bibliography"/>
   </ds:schemaRefs>

</xml_diff>

<commit_message>
Updated Use Case Templates
</commit_message>
<xml_diff>
--- a/Documentatie/KT1/ad.8_Use_Case_Templates.docx
+++ b/Documentatie/KT1/ad.8_Use_Case_Templates.docx
@@ -4106,12 +4106,7 @@
             <w:pStyle w:val="Kopvaninhoudsopgave"/>
           </w:pPr>
           <w:r>
-            <w:t>Inhoudsopg</w:t>
-          </w:r>
-          <w:bookmarkStart w:id="0" w:name="_GoBack"/>
-          <w:bookmarkEnd w:id="0"/>
-          <w:r>
-            <w:t>ave</w:t>
+            <w:t>Inhoudsopgave</w:t>
           </w:r>
         </w:p>
         <w:p>
@@ -4706,12 +4701,12 @@
       <w:pPr>
         <w:pStyle w:val="Kop1"/>
       </w:pPr>
-      <w:bookmarkStart w:id="1" w:name="_Toc480539092"/>
+      <w:bookmarkStart w:id="0" w:name="_Toc480539092"/>
       <w:r>
         <w:lastRenderedPageBreak/>
         <w:t>Inleiding</w:t>
       </w:r>
-      <w:bookmarkEnd w:id="1"/>
+      <w:bookmarkEnd w:id="0"/>
     </w:p>
     <w:p>
       <w:r>
@@ -4754,11 +4749,11 @@
       <w:pPr>
         <w:pStyle w:val="Kop1"/>
       </w:pPr>
-      <w:bookmarkStart w:id="2" w:name="_Toc480539093"/>
+      <w:bookmarkStart w:id="1" w:name="_Toc480539093"/>
       <w:r>
         <w:t>Inloggen</w:t>
       </w:r>
-      <w:bookmarkEnd w:id="2"/>
+      <w:bookmarkEnd w:id="1"/>
     </w:p>
     <w:tbl>
       <w:tblPr>
@@ -5058,6 +5053,9 @@
             <w:r>
               <w:t>De gebruiker heeft geen account.</w:t>
             </w:r>
+            <w:r>
+              <w:t xml:space="preserve"> Er is geen internetverbinding</w:t>
+            </w:r>
           </w:p>
         </w:tc>
       </w:tr>
@@ -5144,11 +5142,11 @@
           <w:b/>
         </w:rPr>
       </w:pPr>
-      <w:bookmarkStart w:id="3" w:name="_Toc480539094"/>
+      <w:bookmarkStart w:id="2" w:name="_Toc480539094"/>
       <w:r>
         <w:t>Bekijken  Gebruiker</w:t>
       </w:r>
-      <w:bookmarkEnd w:id="3"/>
+      <w:bookmarkEnd w:id="2"/>
     </w:p>
     <w:tbl>
       <w:tblPr>
@@ -5443,6 +5441,9 @@
             </w:pPr>
             <w:r>
               <w:t>De gebruikers hebben geen taken toegevoegd in de database.</w:t>
+            </w:r>
+            <w:r>
+              <w:t xml:space="preserve"> Er is geen internetverbinding</w:t>
             </w:r>
           </w:p>
         </w:tc>
@@ -5543,10 +5544,545 @@
       <w:pPr>
         <w:pStyle w:val="Kop1"/>
       </w:pPr>
-      <w:bookmarkStart w:id="4" w:name="_Toc480539095"/>
+      <w:bookmarkStart w:id="3" w:name="_Toc480539095"/>
       <w:r>
         <w:lastRenderedPageBreak/>
         <w:t>Taken Toevoegen</w:t>
+      </w:r>
+      <w:bookmarkEnd w:id="3"/>
+    </w:p>
+    <w:tbl>
+      <w:tblPr>
+        <w:tblStyle w:val="GridTable4Accent5"/>
+        <w:tblpPr w:leftFromText="141" w:rightFromText="141" w:vertAnchor="text" w:horzAnchor="margin" w:tblpY="107"/>
+        <w:tblW w:w="9322" w:type="dxa"/>
+        <w:tblLook w:val="04A0" w:firstRow="1" w:lastRow="0" w:firstColumn="1" w:lastColumn="0" w:noHBand="0" w:noVBand="1"/>
+      </w:tblPr>
+      <w:tblGrid>
+        <w:gridCol w:w="2920"/>
+        <w:gridCol w:w="6402"/>
+      </w:tblGrid>
+      <w:tr>
+        <w:trPr>
+          <w:cnfStyle w:val="100000000000" w:firstRow="1" w:lastRow="0" w:firstColumn="0" w:lastColumn="0" w:oddVBand="0" w:evenVBand="0" w:oddHBand="0" w:evenHBand="0" w:firstRowFirstColumn="0" w:firstRowLastColumn="0" w:lastRowFirstColumn="0" w:lastRowLastColumn="0"/>
+          <w:trHeight w:val="300"/>
+        </w:trPr>
+        <w:tc>
+          <w:tcPr>
+            <w:cnfStyle w:val="001000000000" w:firstRow="0" w:lastRow="0" w:firstColumn="1" w:lastColumn="0" w:oddVBand="0" w:evenVBand="0" w:oddHBand="0" w:evenHBand="0" w:firstRowFirstColumn="0" w:firstRowLastColumn="0" w:lastRowFirstColumn="0" w:lastRowLastColumn="0"/>
+            <w:tcW w:w="2920" w:type="dxa"/>
+            <w:noWrap/>
+          </w:tcPr>
+          <w:p>
+            <w:pPr>
+              <w:rPr>
+                <w:rFonts w:ascii="Calibri" w:hAnsi="Calibri"/>
+                <w:color w:val="000000"/>
+              </w:rPr>
+            </w:pPr>
+            <w:proofErr w:type="spellStart"/>
+            <w:r>
+              <w:rPr>
+                <w:rFonts w:ascii="Calibri" w:hAnsi="Calibri"/>
+              </w:rPr>
+              <w:t>Use</w:t>
+            </w:r>
+            <w:proofErr w:type="spellEnd"/>
+            <w:r>
+              <w:rPr>
+                <w:rFonts w:ascii="Calibri" w:hAnsi="Calibri"/>
+              </w:rPr>
+              <w:t xml:space="preserve"> Case</w:t>
+            </w:r>
+          </w:p>
+        </w:tc>
+        <w:tc>
+          <w:tcPr>
+            <w:tcW w:w="6402" w:type="dxa"/>
+            <w:noWrap/>
+          </w:tcPr>
+          <w:p>
+            <w:pPr>
+              <w:cnfStyle w:val="100000000000" w:firstRow="1" w:lastRow="0" w:firstColumn="0" w:lastColumn="0" w:oddVBand="0" w:evenVBand="0" w:oddHBand="0" w:evenHBand="0" w:firstRowFirstColumn="0" w:firstRowLastColumn="0" w:lastRowFirstColumn="0" w:lastRowLastColumn="0"/>
+              <w:rPr>
+                <w:rFonts w:ascii="Calibri" w:hAnsi="Calibri"/>
+                <w:color w:val="000000"/>
+              </w:rPr>
+            </w:pPr>
+          </w:p>
+        </w:tc>
+      </w:tr>
+      <w:tr>
+        <w:trPr>
+          <w:cnfStyle w:val="000000100000" w:firstRow="0" w:lastRow="0" w:firstColumn="0" w:lastColumn="0" w:oddVBand="0" w:evenVBand="0" w:oddHBand="1" w:evenHBand="0" w:firstRowFirstColumn="0" w:firstRowLastColumn="0" w:lastRowFirstColumn="0" w:lastRowLastColumn="0"/>
+          <w:trHeight w:val="300"/>
+        </w:trPr>
+        <w:tc>
+          <w:tcPr>
+            <w:cnfStyle w:val="001000000000" w:firstRow="0" w:lastRow="0" w:firstColumn="1" w:lastColumn="0" w:oddVBand="0" w:evenVBand="0" w:oddHBand="0" w:evenHBand="0" w:firstRowFirstColumn="0" w:firstRowLastColumn="0" w:lastRowFirstColumn="0" w:lastRowLastColumn="0"/>
+            <w:tcW w:w="2920" w:type="dxa"/>
+            <w:noWrap/>
+            <w:hideMark/>
+          </w:tcPr>
+          <w:p>
+            <w:pPr>
+              <w:rPr>
+                <w:rFonts w:ascii="Calibri" w:hAnsi="Calibri"/>
+                <w:color w:val="000000"/>
+              </w:rPr>
+            </w:pPr>
+            <w:r>
+              <w:rPr>
+                <w:rFonts w:ascii="Calibri" w:hAnsi="Calibri"/>
+                <w:bCs w:val="0"/>
+                <w:color w:val="000000"/>
+              </w:rPr>
+              <w:t>Naam</w:t>
+            </w:r>
+          </w:p>
+        </w:tc>
+        <w:tc>
+          <w:tcPr>
+            <w:tcW w:w="6402" w:type="dxa"/>
+            <w:noWrap/>
+            <w:hideMark/>
+          </w:tcPr>
+          <w:p>
+            <w:pPr>
+              <w:cnfStyle w:val="000000100000" w:firstRow="0" w:lastRow="0" w:firstColumn="0" w:lastColumn="0" w:oddVBand="0" w:evenVBand="0" w:oddHBand="1" w:evenHBand="0" w:firstRowFirstColumn="0" w:firstRowLastColumn="0" w:lastRowFirstColumn="0" w:lastRowLastColumn="0"/>
+              <w:rPr>
+                <w:rFonts w:ascii="Calibri" w:hAnsi="Calibri"/>
+                <w:color w:val="000000"/>
+              </w:rPr>
+            </w:pPr>
+            <w:r>
+              <w:rPr>
+                <w:rFonts w:ascii="Calibri" w:hAnsi="Calibri"/>
+                <w:color w:val="000000"/>
+              </w:rPr>
+              <w:t>Taken Toevoegen</w:t>
+            </w:r>
+          </w:p>
+        </w:tc>
+      </w:tr>
+      <w:tr>
+        <w:trPr>
+          <w:trHeight w:val="300"/>
+        </w:trPr>
+        <w:tc>
+          <w:tcPr>
+            <w:cnfStyle w:val="001000000000" w:firstRow="0" w:lastRow="0" w:firstColumn="1" w:lastColumn="0" w:oddVBand="0" w:evenVBand="0" w:oddHBand="0" w:evenHBand="0" w:firstRowFirstColumn="0" w:firstRowLastColumn="0" w:lastRowFirstColumn="0" w:lastRowLastColumn="0"/>
+            <w:tcW w:w="2920" w:type="dxa"/>
+            <w:noWrap/>
+            <w:hideMark/>
+          </w:tcPr>
+          <w:p>
+            <w:pPr>
+              <w:rPr>
+                <w:rFonts w:ascii="Calibri" w:hAnsi="Calibri"/>
+                <w:color w:val="000000"/>
+              </w:rPr>
+            </w:pPr>
+            <w:r>
+              <w:rPr>
+                <w:rFonts w:ascii="Calibri" w:hAnsi="Calibri"/>
+                <w:bCs w:val="0"/>
+                <w:color w:val="000000"/>
+              </w:rPr>
+              <w:t>versie</w:t>
+            </w:r>
+          </w:p>
+        </w:tc>
+        <w:tc>
+          <w:tcPr>
+            <w:tcW w:w="6402" w:type="dxa"/>
+            <w:noWrap/>
+            <w:hideMark/>
+          </w:tcPr>
+          <w:p>
+            <w:pPr>
+              <w:cnfStyle w:val="000000000000" w:firstRow="0" w:lastRow="0" w:firstColumn="0" w:lastColumn="0" w:oddVBand="0" w:evenVBand="0" w:oddHBand="0" w:evenHBand="0" w:firstRowFirstColumn="0" w:firstRowLastColumn="0" w:lastRowFirstColumn="0" w:lastRowLastColumn="0"/>
+              <w:rPr>
+                <w:rFonts w:ascii="Calibri" w:hAnsi="Calibri"/>
+                <w:color w:val="000000"/>
+              </w:rPr>
+            </w:pPr>
+            <w:r>
+              <w:rPr>
+                <w:rFonts w:ascii="Calibri" w:hAnsi="Calibri"/>
+                <w:color w:val="000000"/>
+              </w:rPr>
+              <w:t>1.0</w:t>
+            </w:r>
+          </w:p>
+        </w:tc>
+      </w:tr>
+      <w:tr>
+        <w:trPr>
+          <w:cnfStyle w:val="000000100000" w:firstRow="0" w:lastRow="0" w:firstColumn="0" w:lastColumn="0" w:oddVBand="0" w:evenVBand="0" w:oddHBand="1" w:evenHBand="0" w:firstRowFirstColumn="0" w:firstRowLastColumn="0" w:lastRowFirstColumn="0" w:lastRowLastColumn="0"/>
+          <w:trHeight w:val="300"/>
+        </w:trPr>
+        <w:tc>
+          <w:tcPr>
+            <w:cnfStyle w:val="001000000000" w:firstRow="0" w:lastRow="0" w:firstColumn="1" w:lastColumn="0" w:oddVBand="0" w:evenVBand="0" w:oddHBand="0" w:evenHBand="0" w:firstRowFirstColumn="0" w:firstRowLastColumn="0" w:lastRowFirstColumn="0" w:lastRowLastColumn="0"/>
+            <w:tcW w:w="2920" w:type="dxa"/>
+            <w:noWrap/>
+            <w:hideMark/>
+          </w:tcPr>
+          <w:p>
+            <w:pPr>
+              <w:rPr>
+                <w:rFonts w:ascii="Calibri" w:hAnsi="Calibri"/>
+                <w:color w:val="000000"/>
+              </w:rPr>
+            </w:pPr>
+            <w:r>
+              <w:rPr>
+                <w:rFonts w:ascii="Calibri" w:hAnsi="Calibri"/>
+                <w:bCs w:val="0"/>
+                <w:color w:val="000000"/>
+              </w:rPr>
+              <w:t>Actor</w:t>
+            </w:r>
+          </w:p>
+        </w:tc>
+        <w:tc>
+          <w:tcPr>
+            <w:tcW w:w="6402" w:type="dxa"/>
+            <w:noWrap/>
+            <w:hideMark/>
+          </w:tcPr>
+          <w:p>
+            <w:pPr>
+              <w:cnfStyle w:val="000000100000" w:firstRow="0" w:lastRow="0" w:firstColumn="0" w:lastColumn="0" w:oddVBand="0" w:evenVBand="0" w:oddHBand="1" w:evenHBand="0" w:firstRowFirstColumn="0" w:firstRowLastColumn="0" w:lastRowFirstColumn="0" w:lastRowLastColumn="0"/>
+              <w:rPr>
+                <w:rFonts w:ascii="Calibri" w:hAnsi="Calibri"/>
+                <w:color w:val="000000"/>
+              </w:rPr>
+            </w:pPr>
+            <w:proofErr w:type="spellStart"/>
+            <w:r>
+              <w:rPr>
+                <w:rFonts w:ascii="Calibri" w:hAnsi="Calibri"/>
+                <w:color w:val="000000"/>
+              </w:rPr>
+              <w:t>Admin</w:t>
+            </w:r>
+            <w:proofErr w:type="spellEnd"/>
+            <w:r>
+              <w:rPr>
+                <w:rFonts w:ascii="Calibri" w:hAnsi="Calibri"/>
+                <w:color w:val="000000"/>
+              </w:rPr>
+              <w:t>, gebruiker, database</w:t>
+            </w:r>
+          </w:p>
+        </w:tc>
+      </w:tr>
+      <w:tr>
+        <w:trPr>
+          <w:trHeight w:val="900"/>
+        </w:trPr>
+        <w:tc>
+          <w:tcPr>
+            <w:cnfStyle w:val="001000000000" w:firstRow="0" w:lastRow="0" w:firstColumn="1" w:lastColumn="0" w:oddVBand="0" w:evenVBand="0" w:oddHBand="0" w:evenHBand="0" w:firstRowFirstColumn="0" w:firstRowLastColumn="0" w:lastRowFirstColumn="0" w:lastRowLastColumn="0"/>
+            <w:tcW w:w="2920" w:type="dxa"/>
+            <w:noWrap/>
+            <w:hideMark/>
+          </w:tcPr>
+          <w:p>
+            <w:pPr>
+              <w:rPr>
+                <w:rFonts w:ascii="Calibri" w:hAnsi="Calibri"/>
+                <w:color w:val="000000"/>
+              </w:rPr>
+            </w:pPr>
+            <w:r>
+              <w:rPr>
+                <w:rFonts w:ascii="Calibri" w:hAnsi="Calibri"/>
+                <w:bCs w:val="0"/>
+                <w:color w:val="000000"/>
+              </w:rPr>
+              <w:t>Pre-Conditie</w:t>
+            </w:r>
+          </w:p>
+        </w:tc>
+        <w:tc>
+          <w:tcPr>
+            <w:tcW w:w="6402" w:type="dxa"/>
+            <w:hideMark/>
+          </w:tcPr>
+          <w:p>
+            <w:pPr>
+              <w:cnfStyle w:val="000000000000" w:firstRow="0" w:lastRow="0" w:firstColumn="0" w:lastColumn="0" w:oddVBand="0" w:evenVBand="0" w:oddHBand="0" w:evenHBand="0" w:firstRowFirstColumn="0" w:firstRowLastColumn="0" w:lastRowFirstColumn="0" w:lastRowLastColumn="0"/>
+              <w:rPr>
+                <w:rFonts w:ascii="Calibri" w:hAnsi="Calibri"/>
+                <w:color w:val="000000"/>
+              </w:rPr>
+            </w:pPr>
+            <w:r>
+              <w:rPr>
+                <w:rFonts w:ascii="Calibri" w:hAnsi="Calibri"/>
+                <w:color w:val="000000"/>
+              </w:rPr>
+              <w:t xml:space="preserve">De gebruiker is ingelogd op zijn bestaande account in de applicatie. </w:t>
+            </w:r>
+            <w:r>
+              <w:rPr>
+                <w:rFonts w:ascii="Calibri" w:hAnsi="Calibri"/>
+                <w:color w:val="000000"/>
+              </w:rPr>
+              <w:br/>
+              <w:t>En voor hem staat de wekelijkse tabel.</w:t>
+            </w:r>
+          </w:p>
+        </w:tc>
+      </w:tr>
+      <w:tr>
+        <w:trPr>
+          <w:cnfStyle w:val="000000100000" w:firstRow="0" w:lastRow="0" w:firstColumn="0" w:lastColumn="0" w:oddVBand="0" w:evenVBand="0" w:oddHBand="1" w:evenHBand="0" w:firstRowFirstColumn="0" w:firstRowLastColumn="0" w:lastRowFirstColumn="0" w:lastRowLastColumn="0"/>
+          <w:trHeight w:val="600"/>
+        </w:trPr>
+        <w:tc>
+          <w:tcPr>
+            <w:cnfStyle w:val="001000000000" w:firstRow="0" w:lastRow="0" w:firstColumn="1" w:lastColumn="0" w:oddVBand="0" w:evenVBand="0" w:oddHBand="0" w:evenHBand="0" w:firstRowFirstColumn="0" w:firstRowLastColumn="0" w:lastRowFirstColumn="0" w:lastRowLastColumn="0"/>
+            <w:tcW w:w="2920" w:type="dxa"/>
+            <w:noWrap/>
+            <w:hideMark/>
+          </w:tcPr>
+          <w:p>
+            <w:pPr>
+              <w:rPr>
+                <w:rFonts w:ascii="Calibri" w:hAnsi="Calibri"/>
+                <w:color w:val="000000"/>
+              </w:rPr>
+            </w:pPr>
+            <w:r>
+              <w:rPr>
+                <w:rFonts w:ascii="Calibri" w:hAnsi="Calibri"/>
+                <w:bCs w:val="0"/>
+                <w:color w:val="000000"/>
+              </w:rPr>
+              <w:t>Beschrijving</w:t>
+            </w:r>
+          </w:p>
+        </w:tc>
+        <w:tc>
+          <w:tcPr>
+            <w:tcW w:w="6402" w:type="dxa"/>
+            <w:hideMark/>
+          </w:tcPr>
+          <w:p>
+            <w:pPr>
+              <w:cnfStyle w:val="000000100000" w:firstRow="0" w:lastRow="0" w:firstColumn="0" w:lastColumn="0" w:oddVBand="0" w:evenVBand="0" w:oddHBand="1" w:evenHBand="0" w:firstRowFirstColumn="0" w:firstRowLastColumn="0" w:lastRowFirstColumn="0" w:lastRowLastColumn="0"/>
+              <w:rPr>
+                <w:rFonts w:ascii="Calibri" w:hAnsi="Calibri"/>
+                <w:color w:val="000000"/>
+              </w:rPr>
+            </w:pPr>
+            <w:r>
+              <w:rPr>
+                <w:rFonts w:ascii="Calibri" w:hAnsi="Calibri"/>
+                <w:color w:val="000000"/>
+              </w:rPr>
+              <w:t xml:space="preserve">De gebruiker klikt op een cel in de diagram, een </w:t>
+            </w:r>
+            <w:proofErr w:type="spellStart"/>
+            <w:r>
+              <w:rPr>
+                <w:rFonts w:ascii="Calibri" w:hAnsi="Calibri"/>
+                <w:color w:val="000000"/>
+              </w:rPr>
+              <w:t>popup</w:t>
+            </w:r>
+            <w:proofErr w:type="spellEnd"/>
+            <w:r>
+              <w:rPr>
+                <w:rFonts w:ascii="Calibri" w:hAnsi="Calibri"/>
+                <w:color w:val="000000"/>
+              </w:rPr>
+              <w:t xml:space="preserve"> verschijnt </w:t>
+            </w:r>
+            <w:r>
+              <w:rPr>
+                <w:rFonts w:ascii="Calibri" w:hAnsi="Calibri"/>
+                <w:color w:val="000000"/>
+              </w:rPr>
+              <w:br/>
+              <w:t>waarin je de titel en duur van de taak kan invoeren.</w:t>
+            </w:r>
+          </w:p>
+        </w:tc>
+      </w:tr>
+      <w:tr>
+        <w:trPr>
+          <w:trHeight w:val="300"/>
+        </w:trPr>
+        <w:tc>
+          <w:tcPr>
+            <w:cnfStyle w:val="001000000000" w:firstRow="0" w:lastRow="0" w:firstColumn="1" w:lastColumn="0" w:oddVBand="0" w:evenVBand="0" w:oddHBand="0" w:evenHBand="0" w:firstRowFirstColumn="0" w:firstRowLastColumn="0" w:lastRowFirstColumn="0" w:lastRowLastColumn="0"/>
+            <w:tcW w:w="2920" w:type="dxa"/>
+            <w:noWrap/>
+            <w:hideMark/>
+          </w:tcPr>
+          <w:p>
+            <w:pPr>
+              <w:rPr>
+                <w:rFonts w:ascii="Calibri" w:hAnsi="Calibri"/>
+                <w:color w:val="000000"/>
+              </w:rPr>
+            </w:pPr>
+            <w:r>
+              <w:rPr>
+                <w:rFonts w:ascii="Calibri" w:hAnsi="Calibri"/>
+                <w:bCs w:val="0"/>
+                <w:color w:val="000000"/>
+              </w:rPr>
+              <w:t>Uitzonderingen</w:t>
+            </w:r>
+          </w:p>
+        </w:tc>
+        <w:tc>
+          <w:tcPr>
+            <w:tcW w:w="6402" w:type="dxa"/>
+            <w:noWrap/>
+            <w:hideMark/>
+          </w:tcPr>
+          <w:p>
+            <w:pPr>
+              <w:cnfStyle w:val="000000000000" w:firstRow="0" w:lastRow="0" w:firstColumn="0" w:lastColumn="0" w:oddVBand="0" w:evenVBand="0" w:oddHBand="0" w:evenHBand="0" w:firstRowFirstColumn="0" w:firstRowLastColumn="0" w:lastRowFirstColumn="0" w:lastRowLastColumn="0"/>
+              <w:rPr>
+                <w:rFonts w:ascii="Calibri" w:hAnsi="Calibri"/>
+                <w:color w:val="000000"/>
+              </w:rPr>
+            </w:pPr>
+            <w:r>
+              <w:t>Er is geen internetverbinding</w:t>
+            </w:r>
+          </w:p>
+        </w:tc>
+      </w:tr>
+      <w:tr>
+        <w:trPr>
+          <w:cnfStyle w:val="000000100000" w:firstRow="0" w:lastRow="0" w:firstColumn="0" w:lastColumn="0" w:oddVBand="0" w:evenVBand="0" w:oddHBand="1" w:evenHBand="0" w:firstRowFirstColumn="0" w:firstRowLastColumn="0" w:lastRowFirstColumn="0" w:lastRowLastColumn="0"/>
+          <w:trHeight w:val="300"/>
+        </w:trPr>
+        <w:tc>
+          <w:tcPr>
+            <w:cnfStyle w:val="001000000000" w:firstRow="0" w:lastRow="0" w:firstColumn="1" w:lastColumn="0" w:oddVBand="0" w:evenVBand="0" w:oddHBand="0" w:evenHBand="0" w:firstRowFirstColumn="0" w:firstRowLastColumn="0" w:lastRowFirstColumn="0" w:lastRowLastColumn="0"/>
+            <w:tcW w:w="2920" w:type="dxa"/>
+            <w:noWrap/>
+            <w:hideMark/>
+          </w:tcPr>
+          <w:p>
+            <w:pPr>
+              <w:rPr>
+                <w:rFonts w:ascii="Calibri" w:hAnsi="Calibri"/>
+                <w:color w:val="000000"/>
+              </w:rPr>
+            </w:pPr>
+            <w:r>
+              <w:rPr>
+                <w:rFonts w:ascii="Calibri" w:hAnsi="Calibri"/>
+                <w:bCs w:val="0"/>
+                <w:color w:val="000000"/>
+              </w:rPr>
+              <w:t>Non-functionele eisen</w:t>
+            </w:r>
+          </w:p>
+        </w:tc>
+        <w:tc>
+          <w:tcPr>
+            <w:tcW w:w="6402" w:type="dxa"/>
+            <w:noWrap/>
+            <w:hideMark/>
+          </w:tcPr>
+          <w:p>
+            <w:pPr>
+              <w:cnfStyle w:val="000000100000" w:firstRow="0" w:lastRow="0" w:firstColumn="0" w:lastColumn="0" w:oddVBand="0" w:evenVBand="0" w:oddHBand="1" w:evenHBand="0" w:firstRowFirstColumn="0" w:firstRowLastColumn="0" w:lastRowFirstColumn="0" w:lastRowLastColumn="0"/>
+              <w:rPr>
+                <w:rFonts w:ascii="Calibri" w:hAnsi="Calibri"/>
+                <w:color w:val="000000"/>
+              </w:rPr>
+            </w:pPr>
+            <w:r>
+              <w:rPr>
+                <w:rFonts w:ascii="Calibri" w:hAnsi="Calibri"/>
+                <w:color w:val="000000"/>
+              </w:rPr>
+              <w:t>-</w:t>
+            </w:r>
+          </w:p>
+        </w:tc>
+      </w:tr>
+      <w:tr>
+        <w:trPr>
+          <w:trHeight w:val="300"/>
+        </w:trPr>
+        <w:tc>
+          <w:tcPr>
+            <w:cnfStyle w:val="001000000000" w:firstRow="0" w:lastRow="0" w:firstColumn="1" w:lastColumn="0" w:oddVBand="0" w:evenVBand="0" w:oddHBand="0" w:evenHBand="0" w:firstRowFirstColumn="0" w:firstRowLastColumn="0" w:lastRowFirstColumn="0" w:lastRowLastColumn="0"/>
+            <w:tcW w:w="2920" w:type="dxa"/>
+            <w:noWrap/>
+            <w:hideMark/>
+          </w:tcPr>
+          <w:p>
+            <w:pPr>
+              <w:rPr>
+                <w:rFonts w:ascii="Calibri" w:hAnsi="Calibri"/>
+                <w:color w:val="000000"/>
+              </w:rPr>
+            </w:pPr>
+            <w:r>
+              <w:rPr>
+                <w:rFonts w:ascii="Calibri" w:hAnsi="Calibri"/>
+                <w:bCs w:val="0"/>
+                <w:color w:val="000000"/>
+              </w:rPr>
+              <w:t>Postconditie</w:t>
+            </w:r>
+          </w:p>
+        </w:tc>
+        <w:tc>
+          <w:tcPr>
+            <w:tcW w:w="6402" w:type="dxa"/>
+            <w:noWrap/>
+            <w:hideMark/>
+          </w:tcPr>
+          <w:p>
+            <w:pPr>
+              <w:cnfStyle w:val="000000000000" w:firstRow="0" w:lastRow="0" w:firstColumn="0" w:lastColumn="0" w:oddVBand="0" w:evenVBand="0" w:oddHBand="0" w:evenHBand="0" w:firstRowFirstColumn="0" w:firstRowLastColumn="0" w:lastRowFirstColumn="0" w:lastRowLastColumn="0"/>
+              <w:rPr>
+                <w:rFonts w:ascii="Calibri" w:hAnsi="Calibri"/>
+                <w:color w:val="000000"/>
+              </w:rPr>
+            </w:pPr>
+            <w:r>
+              <w:rPr>
+                <w:rFonts w:ascii="Calibri" w:hAnsi="Calibri"/>
+                <w:color w:val="000000"/>
+              </w:rPr>
+              <w:t xml:space="preserve">De cel word van kleur veranderd en verschijnt de taak in de tabel, </w:t>
+            </w:r>
+            <w:r>
+              <w:rPr>
+                <w:rFonts w:ascii="Calibri" w:hAnsi="Calibri"/>
+                <w:color w:val="000000"/>
+              </w:rPr>
+              <w:br/>
+              <w:t>de taak is toegevoegd.</w:t>
+            </w:r>
+          </w:p>
+        </w:tc>
+      </w:tr>
+    </w:tbl>
+    <w:p>
+      <w:pPr>
+        <w:pStyle w:val="Kop1"/>
+      </w:pPr>
+      <w:bookmarkStart w:id="4" w:name="_Toc480539096"/>
+      <w:r>
+        <w:t>Taken Wijzigen</w:t>
       </w:r>
       <w:bookmarkEnd w:id="4"/>
     </w:p>
@@ -5659,7 +6195,7 @@
                 <w:rFonts w:ascii="Calibri" w:hAnsi="Calibri"/>
                 <w:color w:val="000000"/>
               </w:rPr>
-              <w:t>Taken Toevoegen</w:t>
+              <w:t>Taken Wijzigen</w:t>
             </w:r>
           </w:p>
         </w:tc>
@@ -5824,7 +6360,7 @@
                 <w:rFonts w:ascii="Calibri" w:hAnsi="Calibri"/>
                 <w:color w:val="000000"/>
               </w:rPr>
-              <w:t xml:space="preserve">De gebruiker is ingelogd op zijn bestaande account in de applicatie. </w:t>
+              <w:t xml:space="preserve">De gebruiker is ingelogd op zijn bestaande account in de applicatie, </w:t>
             </w:r>
             <w:r>
               <w:rPr>
@@ -5832,7 +6368,7 @@
                 <w:color w:val="000000"/>
               </w:rPr>
               <w:br/>
-              <w:t>En voor hem staat de wekelijkse tabel.</w:t>
+              <w:t>en in de tabel zijn taken aanwezig.</w:t>
             </w:r>
           </w:p>
         </w:tc>
@@ -5900,15 +6436,7 @@
                 <w:rFonts w:ascii="Calibri" w:hAnsi="Calibri"/>
                 <w:color w:val="000000"/>
               </w:rPr>
-              <w:t xml:space="preserve"> verschijnt </w:t>
-            </w:r>
-            <w:r>
-              <w:rPr>
-                <w:rFonts w:ascii="Calibri" w:hAnsi="Calibri"/>
-                <w:color w:val="000000"/>
-              </w:rPr>
-              <w:br/>
-              <w:t>waarin je de titel en duur van de taak kan invoeren.</w:t>
+              <w:t xml:space="preserve"> verschijnt waarin je de titel en duur van de taak kan wijzigen, de naam en duur van de tabel staan nog steeds aanwezig.</w:t>
             </w:r>
           </w:p>
         </w:tc>
@@ -5960,7 +6488,17 @@
                 <w:rFonts w:ascii="Calibri" w:hAnsi="Calibri"/>
                 <w:color w:val="000000"/>
               </w:rPr>
-              <w:t>geen</w:t>
+              <w:t>Er bestaat geen taak</w:t>
+            </w:r>
+            <w:r>
+              <w:rPr>
+                <w:rFonts w:ascii="Calibri" w:hAnsi="Calibri"/>
+                <w:color w:val="000000"/>
+              </w:rPr>
+              <w:t xml:space="preserve">. </w:t>
+            </w:r>
+            <w:r>
+              <w:t xml:space="preserve"> Er is geen internetverbinding</w:t>
             </w:r>
           </w:p>
         </w:tc>
@@ -6065,15 +6603,39 @@
                 <w:rFonts w:ascii="Calibri" w:hAnsi="Calibri"/>
                 <w:color w:val="000000"/>
               </w:rPr>
-              <w:t xml:space="preserve">De cel word van kleur veranderd en verschijnt de taak in de tabel, </w:t>
-            </w:r>
-            <w:r>
-              <w:rPr>
-                <w:rFonts w:ascii="Calibri" w:hAnsi="Calibri"/>
-                <w:color w:val="000000"/>
-              </w:rPr>
-              <w:br/>
-              <w:t>de taak is toegevoegd.</w:t>
+              <w:t xml:space="preserve">De </w:t>
+            </w:r>
+            <w:proofErr w:type="spellStart"/>
+            <w:r>
+              <w:rPr>
+                <w:rFonts w:ascii="Calibri" w:hAnsi="Calibri"/>
+                <w:color w:val="000000"/>
+              </w:rPr>
+              <w:t>popup</w:t>
+            </w:r>
+            <w:proofErr w:type="spellEnd"/>
+            <w:r>
+              <w:rPr>
+                <w:rFonts w:ascii="Calibri" w:hAnsi="Calibri"/>
+                <w:color w:val="000000"/>
+              </w:rPr>
+              <w:t xml:space="preserve"> is gesloten en de taak is </w:t>
+            </w:r>
+            <w:proofErr w:type="spellStart"/>
+            <w:r>
+              <w:rPr>
+                <w:rFonts w:ascii="Calibri" w:hAnsi="Calibri"/>
+                <w:color w:val="000000"/>
+              </w:rPr>
+              <w:t>gewijzigt</w:t>
+            </w:r>
+            <w:proofErr w:type="spellEnd"/>
+            <w:r>
+              <w:rPr>
+                <w:rFonts w:ascii="Calibri" w:hAnsi="Calibri"/>
+                <w:color w:val="000000"/>
+              </w:rPr>
+              <w:t>.</w:t>
             </w:r>
           </w:p>
         </w:tc>
@@ -6083,566 +6645,11 @@
       <w:pPr>
         <w:pStyle w:val="Kop1"/>
       </w:pPr>
-      <w:bookmarkStart w:id="5" w:name="_Toc480539096"/>
-      <w:r>
-        <w:t>Taken Wijzigen</w:t>
-      </w:r>
-      <w:bookmarkEnd w:id="5"/>
-    </w:p>
-    <w:tbl>
-      <w:tblPr>
-        <w:tblStyle w:val="GridTable4Accent5"/>
-        <w:tblpPr w:leftFromText="141" w:rightFromText="141" w:vertAnchor="text" w:horzAnchor="margin" w:tblpY="107"/>
-        <w:tblW w:w="9322" w:type="dxa"/>
-        <w:tblLook w:val="04A0" w:firstRow="1" w:lastRow="0" w:firstColumn="1" w:lastColumn="0" w:noHBand="0" w:noVBand="1"/>
-      </w:tblPr>
-      <w:tblGrid>
-        <w:gridCol w:w="2920"/>
-        <w:gridCol w:w="6402"/>
-      </w:tblGrid>
-      <w:tr>
-        <w:trPr>
-          <w:cnfStyle w:val="100000000000" w:firstRow="1" w:lastRow="0" w:firstColumn="0" w:lastColumn="0" w:oddVBand="0" w:evenVBand="0" w:oddHBand="0" w:evenHBand="0" w:firstRowFirstColumn="0" w:firstRowLastColumn="0" w:lastRowFirstColumn="0" w:lastRowLastColumn="0"/>
-          <w:trHeight w:val="300"/>
-        </w:trPr>
-        <w:tc>
-          <w:tcPr>
-            <w:cnfStyle w:val="001000000000" w:firstRow="0" w:lastRow="0" w:firstColumn="1" w:lastColumn="0" w:oddVBand="0" w:evenVBand="0" w:oddHBand="0" w:evenHBand="0" w:firstRowFirstColumn="0" w:firstRowLastColumn="0" w:lastRowFirstColumn="0" w:lastRowLastColumn="0"/>
-            <w:tcW w:w="2920" w:type="dxa"/>
-            <w:noWrap/>
-          </w:tcPr>
-          <w:p>
-            <w:pPr>
-              <w:rPr>
-                <w:rFonts w:ascii="Calibri" w:hAnsi="Calibri"/>
-                <w:color w:val="000000"/>
-              </w:rPr>
-            </w:pPr>
-            <w:proofErr w:type="spellStart"/>
-            <w:r>
-              <w:rPr>
-                <w:rFonts w:ascii="Calibri" w:hAnsi="Calibri"/>
-              </w:rPr>
-              <w:t>Use</w:t>
-            </w:r>
-            <w:proofErr w:type="spellEnd"/>
-            <w:r>
-              <w:rPr>
-                <w:rFonts w:ascii="Calibri" w:hAnsi="Calibri"/>
-              </w:rPr>
-              <w:t xml:space="preserve"> Case</w:t>
-            </w:r>
-          </w:p>
-        </w:tc>
-        <w:tc>
-          <w:tcPr>
-            <w:tcW w:w="6402" w:type="dxa"/>
-            <w:noWrap/>
-          </w:tcPr>
-          <w:p>
-            <w:pPr>
-              <w:cnfStyle w:val="100000000000" w:firstRow="1" w:lastRow="0" w:firstColumn="0" w:lastColumn="0" w:oddVBand="0" w:evenVBand="0" w:oddHBand="0" w:evenHBand="0" w:firstRowFirstColumn="0" w:firstRowLastColumn="0" w:lastRowFirstColumn="0" w:lastRowLastColumn="0"/>
-              <w:rPr>
-                <w:rFonts w:ascii="Calibri" w:hAnsi="Calibri"/>
-                <w:color w:val="000000"/>
-              </w:rPr>
-            </w:pPr>
-          </w:p>
-        </w:tc>
-      </w:tr>
-      <w:tr>
-        <w:trPr>
-          <w:cnfStyle w:val="000000100000" w:firstRow="0" w:lastRow="0" w:firstColumn="0" w:lastColumn="0" w:oddVBand="0" w:evenVBand="0" w:oddHBand="1" w:evenHBand="0" w:firstRowFirstColumn="0" w:firstRowLastColumn="0" w:lastRowFirstColumn="0" w:lastRowLastColumn="0"/>
-          <w:trHeight w:val="300"/>
-        </w:trPr>
-        <w:tc>
-          <w:tcPr>
-            <w:cnfStyle w:val="001000000000" w:firstRow="0" w:lastRow="0" w:firstColumn="1" w:lastColumn="0" w:oddVBand="0" w:evenVBand="0" w:oddHBand="0" w:evenHBand="0" w:firstRowFirstColumn="0" w:firstRowLastColumn="0" w:lastRowFirstColumn="0" w:lastRowLastColumn="0"/>
-            <w:tcW w:w="2920" w:type="dxa"/>
-            <w:noWrap/>
-            <w:hideMark/>
-          </w:tcPr>
-          <w:p>
-            <w:pPr>
-              <w:rPr>
-                <w:rFonts w:ascii="Calibri" w:hAnsi="Calibri"/>
-                <w:color w:val="000000"/>
-              </w:rPr>
-            </w:pPr>
-            <w:r>
-              <w:rPr>
-                <w:rFonts w:ascii="Calibri" w:hAnsi="Calibri"/>
-                <w:bCs w:val="0"/>
-                <w:color w:val="000000"/>
-              </w:rPr>
-              <w:t>Naam</w:t>
-            </w:r>
-          </w:p>
-        </w:tc>
-        <w:tc>
-          <w:tcPr>
-            <w:tcW w:w="6402" w:type="dxa"/>
-            <w:noWrap/>
-            <w:hideMark/>
-          </w:tcPr>
-          <w:p>
-            <w:pPr>
-              <w:cnfStyle w:val="000000100000" w:firstRow="0" w:lastRow="0" w:firstColumn="0" w:lastColumn="0" w:oddVBand="0" w:evenVBand="0" w:oddHBand="1" w:evenHBand="0" w:firstRowFirstColumn="0" w:firstRowLastColumn="0" w:lastRowFirstColumn="0" w:lastRowLastColumn="0"/>
-              <w:rPr>
-                <w:rFonts w:ascii="Calibri" w:hAnsi="Calibri"/>
-                <w:color w:val="000000"/>
-              </w:rPr>
-            </w:pPr>
-            <w:r>
-              <w:rPr>
-                <w:rFonts w:ascii="Calibri" w:hAnsi="Calibri"/>
-                <w:color w:val="000000"/>
-              </w:rPr>
-              <w:t>Taken Wijzigen</w:t>
-            </w:r>
-          </w:p>
-        </w:tc>
-      </w:tr>
-      <w:tr>
-        <w:trPr>
-          <w:trHeight w:val="300"/>
-        </w:trPr>
-        <w:tc>
-          <w:tcPr>
-            <w:cnfStyle w:val="001000000000" w:firstRow="0" w:lastRow="0" w:firstColumn="1" w:lastColumn="0" w:oddVBand="0" w:evenVBand="0" w:oddHBand="0" w:evenHBand="0" w:firstRowFirstColumn="0" w:firstRowLastColumn="0" w:lastRowFirstColumn="0" w:lastRowLastColumn="0"/>
-            <w:tcW w:w="2920" w:type="dxa"/>
-            <w:noWrap/>
-            <w:hideMark/>
-          </w:tcPr>
-          <w:p>
-            <w:pPr>
-              <w:rPr>
-                <w:rFonts w:ascii="Calibri" w:hAnsi="Calibri"/>
-                <w:color w:val="000000"/>
-              </w:rPr>
-            </w:pPr>
-            <w:r>
-              <w:rPr>
-                <w:rFonts w:ascii="Calibri" w:hAnsi="Calibri"/>
-                <w:bCs w:val="0"/>
-                <w:color w:val="000000"/>
-              </w:rPr>
-              <w:t>versie</w:t>
-            </w:r>
-          </w:p>
-        </w:tc>
-        <w:tc>
-          <w:tcPr>
-            <w:tcW w:w="6402" w:type="dxa"/>
-            <w:noWrap/>
-            <w:hideMark/>
-          </w:tcPr>
-          <w:p>
-            <w:pPr>
-              <w:cnfStyle w:val="000000000000" w:firstRow="0" w:lastRow="0" w:firstColumn="0" w:lastColumn="0" w:oddVBand="0" w:evenVBand="0" w:oddHBand="0" w:evenHBand="0" w:firstRowFirstColumn="0" w:firstRowLastColumn="0" w:lastRowFirstColumn="0" w:lastRowLastColumn="0"/>
-              <w:rPr>
-                <w:rFonts w:ascii="Calibri" w:hAnsi="Calibri"/>
-                <w:color w:val="000000"/>
-              </w:rPr>
-            </w:pPr>
-            <w:r>
-              <w:rPr>
-                <w:rFonts w:ascii="Calibri" w:hAnsi="Calibri"/>
-                <w:color w:val="000000"/>
-              </w:rPr>
-              <w:t>1.0</w:t>
-            </w:r>
-          </w:p>
-        </w:tc>
-      </w:tr>
-      <w:tr>
-        <w:trPr>
-          <w:cnfStyle w:val="000000100000" w:firstRow="0" w:lastRow="0" w:firstColumn="0" w:lastColumn="0" w:oddVBand="0" w:evenVBand="0" w:oddHBand="1" w:evenHBand="0" w:firstRowFirstColumn="0" w:firstRowLastColumn="0" w:lastRowFirstColumn="0" w:lastRowLastColumn="0"/>
-          <w:trHeight w:val="300"/>
-        </w:trPr>
-        <w:tc>
-          <w:tcPr>
-            <w:cnfStyle w:val="001000000000" w:firstRow="0" w:lastRow="0" w:firstColumn="1" w:lastColumn="0" w:oddVBand="0" w:evenVBand="0" w:oddHBand="0" w:evenHBand="0" w:firstRowFirstColumn="0" w:firstRowLastColumn="0" w:lastRowFirstColumn="0" w:lastRowLastColumn="0"/>
-            <w:tcW w:w="2920" w:type="dxa"/>
-            <w:noWrap/>
-            <w:hideMark/>
-          </w:tcPr>
-          <w:p>
-            <w:pPr>
-              <w:rPr>
-                <w:rFonts w:ascii="Calibri" w:hAnsi="Calibri"/>
-                <w:color w:val="000000"/>
-              </w:rPr>
-            </w:pPr>
-            <w:r>
-              <w:rPr>
-                <w:rFonts w:ascii="Calibri" w:hAnsi="Calibri"/>
-                <w:bCs w:val="0"/>
-                <w:color w:val="000000"/>
-              </w:rPr>
-              <w:t>Actor</w:t>
-            </w:r>
-          </w:p>
-        </w:tc>
-        <w:tc>
-          <w:tcPr>
-            <w:tcW w:w="6402" w:type="dxa"/>
-            <w:noWrap/>
-            <w:hideMark/>
-          </w:tcPr>
-          <w:p>
-            <w:pPr>
-              <w:cnfStyle w:val="000000100000" w:firstRow="0" w:lastRow="0" w:firstColumn="0" w:lastColumn="0" w:oddVBand="0" w:evenVBand="0" w:oddHBand="1" w:evenHBand="0" w:firstRowFirstColumn="0" w:firstRowLastColumn="0" w:lastRowFirstColumn="0" w:lastRowLastColumn="0"/>
-              <w:rPr>
-                <w:rFonts w:ascii="Calibri" w:hAnsi="Calibri"/>
-                <w:color w:val="000000"/>
-              </w:rPr>
-            </w:pPr>
-            <w:proofErr w:type="spellStart"/>
-            <w:r>
-              <w:rPr>
-                <w:rFonts w:ascii="Calibri" w:hAnsi="Calibri"/>
-                <w:color w:val="000000"/>
-              </w:rPr>
-              <w:t>Admin</w:t>
-            </w:r>
-            <w:proofErr w:type="spellEnd"/>
-            <w:r>
-              <w:rPr>
-                <w:rFonts w:ascii="Calibri" w:hAnsi="Calibri"/>
-                <w:color w:val="000000"/>
-              </w:rPr>
-              <w:t>, gebruiker, database</w:t>
-            </w:r>
-          </w:p>
-        </w:tc>
-      </w:tr>
-      <w:tr>
-        <w:trPr>
-          <w:trHeight w:val="900"/>
-        </w:trPr>
-        <w:tc>
-          <w:tcPr>
-            <w:cnfStyle w:val="001000000000" w:firstRow="0" w:lastRow="0" w:firstColumn="1" w:lastColumn="0" w:oddVBand="0" w:evenVBand="0" w:oddHBand="0" w:evenHBand="0" w:firstRowFirstColumn="0" w:firstRowLastColumn="0" w:lastRowFirstColumn="0" w:lastRowLastColumn="0"/>
-            <w:tcW w:w="2920" w:type="dxa"/>
-            <w:noWrap/>
-            <w:hideMark/>
-          </w:tcPr>
-          <w:p>
-            <w:pPr>
-              <w:rPr>
-                <w:rFonts w:ascii="Calibri" w:hAnsi="Calibri"/>
-                <w:color w:val="000000"/>
-              </w:rPr>
-            </w:pPr>
-            <w:r>
-              <w:rPr>
-                <w:rFonts w:ascii="Calibri" w:hAnsi="Calibri"/>
-                <w:bCs w:val="0"/>
-                <w:color w:val="000000"/>
-              </w:rPr>
-              <w:t>Pre-Conditie</w:t>
-            </w:r>
-          </w:p>
-        </w:tc>
-        <w:tc>
-          <w:tcPr>
-            <w:tcW w:w="6402" w:type="dxa"/>
-            <w:hideMark/>
-          </w:tcPr>
-          <w:p>
-            <w:pPr>
-              <w:cnfStyle w:val="000000000000" w:firstRow="0" w:lastRow="0" w:firstColumn="0" w:lastColumn="0" w:oddVBand="0" w:evenVBand="0" w:oddHBand="0" w:evenHBand="0" w:firstRowFirstColumn="0" w:firstRowLastColumn="0" w:lastRowFirstColumn="0" w:lastRowLastColumn="0"/>
-              <w:rPr>
-                <w:rFonts w:ascii="Calibri" w:hAnsi="Calibri"/>
-                <w:color w:val="000000"/>
-              </w:rPr>
-            </w:pPr>
-            <w:r>
-              <w:rPr>
-                <w:rFonts w:ascii="Calibri" w:hAnsi="Calibri"/>
-                <w:color w:val="000000"/>
-              </w:rPr>
-              <w:t xml:space="preserve">De gebruiker is ingelogd op zijn bestaande account in de applicatie, </w:t>
-            </w:r>
-            <w:r>
-              <w:rPr>
-                <w:rFonts w:ascii="Calibri" w:hAnsi="Calibri"/>
-                <w:color w:val="000000"/>
-              </w:rPr>
-              <w:br/>
-              <w:t>en in de tabel zijn taken aanwezig.</w:t>
-            </w:r>
-          </w:p>
-        </w:tc>
-      </w:tr>
-      <w:tr>
-        <w:trPr>
-          <w:cnfStyle w:val="000000100000" w:firstRow="0" w:lastRow="0" w:firstColumn="0" w:lastColumn="0" w:oddVBand="0" w:evenVBand="0" w:oddHBand="1" w:evenHBand="0" w:firstRowFirstColumn="0" w:firstRowLastColumn="0" w:lastRowFirstColumn="0" w:lastRowLastColumn="0"/>
-          <w:trHeight w:val="600"/>
-        </w:trPr>
-        <w:tc>
-          <w:tcPr>
-            <w:cnfStyle w:val="001000000000" w:firstRow="0" w:lastRow="0" w:firstColumn="1" w:lastColumn="0" w:oddVBand="0" w:evenVBand="0" w:oddHBand="0" w:evenHBand="0" w:firstRowFirstColumn="0" w:firstRowLastColumn="0" w:lastRowFirstColumn="0" w:lastRowLastColumn="0"/>
-            <w:tcW w:w="2920" w:type="dxa"/>
-            <w:noWrap/>
-            <w:hideMark/>
-          </w:tcPr>
-          <w:p>
-            <w:pPr>
-              <w:rPr>
-                <w:rFonts w:ascii="Calibri" w:hAnsi="Calibri"/>
-                <w:color w:val="000000"/>
-              </w:rPr>
-            </w:pPr>
-            <w:r>
-              <w:rPr>
-                <w:rFonts w:ascii="Calibri" w:hAnsi="Calibri"/>
-                <w:bCs w:val="0"/>
-                <w:color w:val="000000"/>
-              </w:rPr>
-              <w:t>Beschrijving</w:t>
-            </w:r>
-          </w:p>
-        </w:tc>
-        <w:tc>
-          <w:tcPr>
-            <w:tcW w:w="6402" w:type="dxa"/>
-            <w:hideMark/>
-          </w:tcPr>
-          <w:p>
-            <w:pPr>
-              <w:cnfStyle w:val="000000100000" w:firstRow="0" w:lastRow="0" w:firstColumn="0" w:lastColumn="0" w:oddVBand="0" w:evenVBand="0" w:oddHBand="1" w:evenHBand="0" w:firstRowFirstColumn="0" w:firstRowLastColumn="0" w:lastRowFirstColumn="0" w:lastRowLastColumn="0"/>
-              <w:rPr>
-                <w:rFonts w:ascii="Calibri" w:hAnsi="Calibri"/>
-                <w:color w:val="000000"/>
-              </w:rPr>
-            </w:pPr>
-            <w:r>
-              <w:rPr>
-                <w:rFonts w:ascii="Calibri" w:hAnsi="Calibri"/>
-                <w:color w:val="000000"/>
-              </w:rPr>
-              <w:t xml:space="preserve">De gebruiker klikt op een cel in de diagram, een </w:t>
-            </w:r>
-            <w:proofErr w:type="spellStart"/>
-            <w:r>
-              <w:rPr>
-                <w:rFonts w:ascii="Calibri" w:hAnsi="Calibri"/>
-                <w:color w:val="000000"/>
-              </w:rPr>
-              <w:t>popup</w:t>
-            </w:r>
-            <w:proofErr w:type="spellEnd"/>
-            <w:r>
-              <w:rPr>
-                <w:rFonts w:ascii="Calibri" w:hAnsi="Calibri"/>
-                <w:color w:val="000000"/>
-              </w:rPr>
-              <w:t xml:space="preserve"> verschijnt waarin je de titel en duur van de taak kan wijzigen, de naam en duur van de tabel staan nog steeds aanwezig.</w:t>
-            </w:r>
-          </w:p>
-        </w:tc>
-      </w:tr>
-      <w:tr>
-        <w:trPr>
-          <w:trHeight w:val="300"/>
-        </w:trPr>
-        <w:tc>
-          <w:tcPr>
-            <w:cnfStyle w:val="001000000000" w:firstRow="0" w:lastRow="0" w:firstColumn="1" w:lastColumn="0" w:oddVBand="0" w:evenVBand="0" w:oddHBand="0" w:evenHBand="0" w:firstRowFirstColumn="0" w:firstRowLastColumn="0" w:lastRowFirstColumn="0" w:lastRowLastColumn="0"/>
-            <w:tcW w:w="2920" w:type="dxa"/>
-            <w:noWrap/>
-            <w:hideMark/>
-          </w:tcPr>
-          <w:p>
-            <w:pPr>
-              <w:rPr>
-                <w:rFonts w:ascii="Calibri" w:hAnsi="Calibri"/>
-                <w:color w:val="000000"/>
-              </w:rPr>
-            </w:pPr>
-            <w:r>
-              <w:rPr>
-                <w:rFonts w:ascii="Calibri" w:hAnsi="Calibri"/>
-                <w:bCs w:val="0"/>
-                <w:color w:val="000000"/>
-              </w:rPr>
-              <w:t>Uitzonderingen</w:t>
-            </w:r>
-          </w:p>
-        </w:tc>
-        <w:tc>
-          <w:tcPr>
-            <w:tcW w:w="6402" w:type="dxa"/>
-            <w:noWrap/>
-            <w:hideMark/>
-          </w:tcPr>
-          <w:p>
-            <w:pPr>
-              <w:cnfStyle w:val="000000000000" w:firstRow="0" w:lastRow="0" w:firstColumn="0" w:lastColumn="0" w:oddVBand="0" w:evenVBand="0" w:oddHBand="0" w:evenHBand="0" w:firstRowFirstColumn="0" w:firstRowLastColumn="0" w:lastRowFirstColumn="0" w:lastRowLastColumn="0"/>
-              <w:rPr>
-                <w:rFonts w:ascii="Calibri" w:hAnsi="Calibri"/>
-                <w:color w:val="000000"/>
-              </w:rPr>
-            </w:pPr>
-            <w:r>
-              <w:rPr>
-                <w:rFonts w:ascii="Calibri" w:hAnsi="Calibri"/>
-                <w:color w:val="000000"/>
-              </w:rPr>
-              <w:t>Er bestaat geen taak</w:t>
-            </w:r>
-          </w:p>
-        </w:tc>
-      </w:tr>
-      <w:tr>
-        <w:trPr>
-          <w:cnfStyle w:val="000000100000" w:firstRow="0" w:lastRow="0" w:firstColumn="0" w:lastColumn="0" w:oddVBand="0" w:evenVBand="0" w:oddHBand="1" w:evenHBand="0" w:firstRowFirstColumn="0" w:firstRowLastColumn="0" w:lastRowFirstColumn="0" w:lastRowLastColumn="0"/>
-          <w:trHeight w:val="300"/>
-        </w:trPr>
-        <w:tc>
-          <w:tcPr>
-            <w:cnfStyle w:val="001000000000" w:firstRow="0" w:lastRow="0" w:firstColumn="1" w:lastColumn="0" w:oddVBand="0" w:evenVBand="0" w:oddHBand="0" w:evenHBand="0" w:firstRowFirstColumn="0" w:firstRowLastColumn="0" w:lastRowFirstColumn="0" w:lastRowLastColumn="0"/>
-            <w:tcW w:w="2920" w:type="dxa"/>
-            <w:noWrap/>
-            <w:hideMark/>
-          </w:tcPr>
-          <w:p>
-            <w:pPr>
-              <w:rPr>
-                <w:rFonts w:ascii="Calibri" w:hAnsi="Calibri"/>
-                <w:color w:val="000000"/>
-              </w:rPr>
-            </w:pPr>
-            <w:r>
-              <w:rPr>
-                <w:rFonts w:ascii="Calibri" w:hAnsi="Calibri"/>
-                <w:bCs w:val="0"/>
-                <w:color w:val="000000"/>
-              </w:rPr>
-              <w:t>Non-functionele eisen</w:t>
-            </w:r>
-          </w:p>
-        </w:tc>
-        <w:tc>
-          <w:tcPr>
-            <w:tcW w:w="6402" w:type="dxa"/>
-            <w:noWrap/>
-            <w:hideMark/>
-          </w:tcPr>
-          <w:p>
-            <w:pPr>
-              <w:cnfStyle w:val="000000100000" w:firstRow="0" w:lastRow="0" w:firstColumn="0" w:lastColumn="0" w:oddVBand="0" w:evenVBand="0" w:oddHBand="1" w:evenHBand="0" w:firstRowFirstColumn="0" w:firstRowLastColumn="0" w:lastRowFirstColumn="0" w:lastRowLastColumn="0"/>
-              <w:rPr>
-                <w:rFonts w:ascii="Calibri" w:hAnsi="Calibri"/>
-                <w:color w:val="000000"/>
-              </w:rPr>
-            </w:pPr>
-            <w:r>
-              <w:rPr>
-                <w:rFonts w:ascii="Calibri" w:hAnsi="Calibri"/>
-                <w:color w:val="000000"/>
-              </w:rPr>
-              <w:t>-</w:t>
-            </w:r>
-          </w:p>
-        </w:tc>
-      </w:tr>
-      <w:tr>
-        <w:trPr>
-          <w:trHeight w:val="300"/>
-        </w:trPr>
-        <w:tc>
-          <w:tcPr>
-            <w:cnfStyle w:val="001000000000" w:firstRow="0" w:lastRow="0" w:firstColumn="1" w:lastColumn="0" w:oddVBand="0" w:evenVBand="0" w:oddHBand="0" w:evenHBand="0" w:firstRowFirstColumn="0" w:firstRowLastColumn="0" w:lastRowFirstColumn="0" w:lastRowLastColumn="0"/>
-            <w:tcW w:w="2920" w:type="dxa"/>
-            <w:noWrap/>
-            <w:hideMark/>
-          </w:tcPr>
-          <w:p>
-            <w:pPr>
-              <w:rPr>
-                <w:rFonts w:ascii="Calibri" w:hAnsi="Calibri"/>
-                <w:color w:val="000000"/>
-              </w:rPr>
-            </w:pPr>
-            <w:r>
-              <w:rPr>
-                <w:rFonts w:ascii="Calibri" w:hAnsi="Calibri"/>
-                <w:bCs w:val="0"/>
-                <w:color w:val="000000"/>
-              </w:rPr>
-              <w:t>Postconditie</w:t>
-            </w:r>
-          </w:p>
-        </w:tc>
-        <w:tc>
-          <w:tcPr>
-            <w:tcW w:w="6402" w:type="dxa"/>
-            <w:noWrap/>
-            <w:hideMark/>
-          </w:tcPr>
-          <w:p>
-            <w:pPr>
-              <w:cnfStyle w:val="000000000000" w:firstRow="0" w:lastRow="0" w:firstColumn="0" w:lastColumn="0" w:oddVBand="0" w:evenVBand="0" w:oddHBand="0" w:evenHBand="0" w:firstRowFirstColumn="0" w:firstRowLastColumn="0" w:lastRowFirstColumn="0" w:lastRowLastColumn="0"/>
-              <w:rPr>
-                <w:rFonts w:ascii="Calibri" w:hAnsi="Calibri"/>
-                <w:color w:val="000000"/>
-              </w:rPr>
-            </w:pPr>
-            <w:r>
-              <w:rPr>
-                <w:rFonts w:ascii="Calibri" w:hAnsi="Calibri"/>
-                <w:color w:val="000000"/>
-              </w:rPr>
-              <w:t xml:space="preserve">De </w:t>
-            </w:r>
-            <w:proofErr w:type="spellStart"/>
-            <w:r>
-              <w:rPr>
-                <w:rFonts w:ascii="Calibri" w:hAnsi="Calibri"/>
-                <w:color w:val="000000"/>
-              </w:rPr>
-              <w:t>popup</w:t>
-            </w:r>
-            <w:proofErr w:type="spellEnd"/>
-            <w:r>
-              <w:rPr>
-                <w:rFonts w:ascii="Calibri" w:hAnsi="Calibri"/>
-                <w:color w:val="000000"/>
-              </w:rPr>
-              <w:t xml:space="preserve"> is gesloten en de taak is </w:t>
-            </w:r>
-            <w:proofErr w:type="spellStart"/>
-            <w:r>
-              <w:rPr>
-                <w:rFonts w:ascii="Calibri" w:hAnsi="Calibri"/>
-                <w:color w:val="000000"/>
-              </w:rPr>
-              <w:t>gewijzigt</w:t>
-            </w:r>
-            <w:proofErr w:type="spellEnd"/>
-            <w:r>
-              <w:rPr>
-                <w:rFonts w:ascii="Calibri" w:hAnsi="Calibri"/>
-                <w:color w:val="000000"/>
-              </w:rPr>
-              <w:t>.</w:t>
-            </w:r>
-          </w:p>
-        </w:tc>
-      </w:tr>
-    </w:tbl>
-    <w:p>
-      <w:pPr>
-        <w:pStyle w:val="Kop1"/>
-      </w:pPr>
-      <w:bookmarkStart w:id="6" w:name="_Toc480539097"/>
+      <w:bookmarkStart w:id="5" w:name="_Toc480539097"/>
       <w:r>
         <w:t>Taken Verwijderen</w:t>
       </w:r>
-      <w:bookmarkEnd w:id="6"/>
+      <w:bookmarkEnd w:id="5"/>
     </w:p>
     <w:tbl>
       <w:tblPr>
@@ -7056,6 +7063,16 @@
               </w:rPr>
               <w:t>Er bestaat geen taak</w:t>
             </w:r>
+            <w:r>
+              <w:rPr>
+                <w:rFonts w:ascii="Calibri" w:hAnsi="Calibri"/>
+                <w:color w:val="000000"/>
+              </w:rPr>
+              <w:t xml:space="preserve">. </w:t>
+            </w:r>
+            <w:r>
+              <w:t xml:space="preserve"> Er is geen internetverbinding</w:t>
+            </w:r>
           </w:p>
         </w:tc>
       </w:tr>
@@ -7169,12 +7186,12 @@
       <w:pPr>
         <w:pStyle w:val="Kop1"/>
       </w:pPr>
-      <w:bookmarkStart w:id="7" w:name="_Toc480539098"/>
+      <w:bookmarkStart w:id="6" w:name="_Toc480539098"/>
       <w:r>
         <w:lastRenderedPageBreak/>
         <w:t>Uitloggen</w:t>
       </w:r>
-      <w:bookmarkEnd w:id="7"/>
+      <w:bookmarkEnd w:id="6"/>
     </w:p>
     <w:tbl>
       <w:tblPr>
@@ -7685,17 +7702,17 @@
       <w:pPr>
         <w:pStyle w:val="Kop1"/>
       </w:pPr>
-      <w:bookmarkStart w:id="8" w:name="_Toc475434523"/>
-      <w:bookmarkStart w:id="9" w:name="_Toc475436311"/>
-      <w:bookmarkStart w:id="10" w:name="_Toc479241091"/>
-      <w:bookmarkStart w:id="11" w:name="_Toc480539099"/>
+      <w:bookmarkStart w:id="7" w:name="_Toc475434523"/>
+      <w:bookmarkStart w:id="8" w:name="_Toc475436311"/>
+      <w:bookmarkStart w:id="9" w:name="_Toc479241091"/>
+      <w:bookmarkStart w:id="10" w:name="_Toc480539099"/>
       <w:r>
         <w:t>Revisies</w:t>
       </w:r>
+      <w:bookmarkEnd w:id="7"/>
       <w:bookmarkEnd w:id="8"/>
       <w:bookmarkEnd w:id="9"/>
       <w:bookmarkEnd w:id="10"/>
-      <w:bookmarkEnd w:id="11"/>
     </w:p>
     <w:tbl>
       <w:tblPr>
@@ -7768,6 +7785,19 @@
             <w:pPr>
               <w:pStyle w:val="Geenafstand"/>
             </w:pPr>
+            <w:r>
+              <w:t>20-4-2017</w:t>
+            </w:r>
+            <w:r>
+              <w:br/>
+              <w:t>13:24 CE</w:t>
+            </w:r>
+            <w:r>
+              <w:t>S</w:t>
+            </w:r>
+            <w:r>
+              <w:t>T</w:t>
+            </w:r>
           </w:p>
         </w:tc>
         <w:tc>
@@ -7779,6 +7809,9 @@
               <w:pStyle w:val="Geenafstand"/>
               <w:cnfStyle w:val="000000100000" w:firstRow="0" w:lastRow="0" w:firstColumn="0" w:lastColumn="0" w:oddVBand="0" w:evenVBand="0" w:oddHBand="1" w:evenHBand="0" w:firstRowFirstColumn="0" w:firstRowLastColumn="0" w:lastRowFirstColumn="0" w:lastRowLastColumn="0"/>
             </w:pPr>
+            <w:r>
+              <w:t>Eerste revisie</w:t>
+            </w:r>
           </w:p>
         </w:tc>
         <w:tc>
@@ -7790,6 +7823,9 @@
               <w:pStyle w:val="Geenafstand"/>
               <w:cnfStyle w:val="000000100000" w:firstRow="0" w:lastRow="0" w:firstColumn="0" w:lastColumn="0" w:oddVBand="0" w:evenVBand="0" w:oddHBand="1" w:evenHBand="0" w:firstRowFirstColumn="0" w:firstRowLastColumn="0" w:lastRowFirstColumn="0" w:lastRowLastColumn="0"/>
             </w:pPr>
+            <w:r>
+              <w:t>Steven Logghe</w:t>
+            </w:r>
           </w:p>
         </w:tc>
       </w:tr>
@@ -7803,6 +7839,25 @@
             <w:pPr>
               <w:pStyle w:val="Geenafstand"/>
             </w:pPr>
+            <w:r>
+              <w:t>1-5-2017</w:t>
+            </w:r>
+          </w:p>
+          <w:p>
+            <w:pPr>
+              <w:pStyle w:val="Geenafstand"/>
+            </w:pPr>
+            <w:r>
+              <w:t>10:40 CE</w:t>
+            </w:r>
+            <w:r>
+              <w:t>S</w:t>
+            </w:r>
+            <w:bookmarkStart w:id="11" w:name="_GoBack"/>
+            <w:bookmarkEnd w:id="11"/>
+            <w:r>
+              <w:t>T</w:t>
+            </w:r>
           </w:p>
         </w:tc>
         <w:tc>
@@ -7814,6 +7869,18 @@
               <w:pStyle w:val="Geenafstand"/>
               <w:cnfStyle w:val="000000000000" w:firstRow="0" w:lastRow="0" w:firstColumn="0" w:lastColumn="0" w:oddVBand="0" w:evenVBand="0" w:oddHBand="0" w:evenHBand="0" w:firstRowFirstColumn="0" w:firstRowLastColumn="0" w:lastRowFirstColumn="0" w:lastRowLastColumn="0"/>
             </w:pPr>
+            <w:r>
+              <w:t>“</w:t>
+            </w:r>
+            <w:r>
+              <w:t>Er is geen internetverbinding</w:t>
+            </w:r>
+            <w:r>
+              <w:t>”</w:t>
+            </w:r>
+            <w:r>
+              <w:t xml:space="preserve"> uitzondering</w:t>
+            </w:r>
           </w:p>
         </w:tc>
         <w:tc>
@@ -7825,6 +7892,9 @@
               <w:pStyle w:val="Geenafstand"/>
               <w:cnfStyle w:val="000000000000" w:firstRow="0" w:lastRow="0" w:firstColumn="0" w:lastColumn="0" w:oddVBand="0" w:evenVBand="0" w:oddHBand="0" w:evenHBand="0" w:firstRowFirstColumn="0" w:firstRowLastColumn="0" w:lastRowFirstColumn="0" w:lastRowLastColumn="0"/>
             </w:pPr>
+            <w:r>
+              <w:t>Steven Logghe</w:t>
+            </w:r>
           </w:p>
         </w:tc>
       </w:tr>
@@ -7897,6 +7967,44 @@
             <w:pPr>
               <w:pStyle w:val="Geenafstand"/>
               <w:cnfStyle w:val="000000000000" w:firstRow="0" w:lastRow="0" w:firstColumn="0" w:lastColumn="0" w:oddVBand="0" w:evenVBand="0" w:oddHBand="0" w:evenHBand="0" w:firstRowFirstColumn="0" w:firstRowLastColumn="0" w:lastRowFirstColumn="0" w:lastRowLastColumn="0"/>
+            </w:pPr>
+          </w:p>
+        </w:tc>
+      </w:tr>
+      <w:tr>
+        <w:trPr>
+          <w:cnfStyle w:val="000000100000" w:firstRow="0" w:lastRow="0" w:firstColumn="0" w:lastColumn="0" w:oddVBand="0" w:evenVBand="0" w:oddHBand="1" w:evenHBand="0" w:firstRowFirstColumn="0" w:firstRowLastColumn="0" w:lastRowFirstColumn="0" w:lastRowLastColumn="0"/>
+        </w:trPr>
+        <w:tc>
+          <w:tcPr>
+            <w:cnfStyle w:val="001000000000" w:firstRow="0" w:lastRow="0" w:firstColumn="1" w:lastColumn="0" w:oddVBand="0" w:evenVBand="0" w:oddHBand="0" w:evenHBand="0" w:firstRowFirstColumn="0" w:firstRowLastColumn="0" w:lastRowFirstColumn="0" w:lastRowLastColumn="0"/>
+            <w:tcW w:w="3020" w:type="dxa"/>
+          </w:tcPr>
+          <w:p>
+            <w:pPr>
+              <w:pStyle w:val="Geenafstand"/>
+            </w:pPr>
+          </w:p>
+        </w:tc>
+        <w:tc>
+          <w:tcPr>
+            <w:tcW w:w="3021" w:type="dxa"/>
+          </w:tcPr>
+          <w:p>
+            <w:pPr>
+              <w:pStyle w:val="Geenafstand"/>
+              <w:cnfStyle w:val="000000100000" w:firstRow="0" w:lastRow="0" w:firstColumn="0" w:lastColumn="0" w:oddVBand="0" w:evenVBand="0" w:oddHBand="1" w:evenHBand="0" w:firstRowFirstColumn="0" w:firstRowLastColumn="0" w:lastRowFirstColumn="0" w:lastRowLastColumn="0"/>
+            </w:pPr>
+          </w:p>
+        </w:tc>
+        <w:tc>
+          <w:tcPr>
+            <w:tcW w:w="3021" w:type="dxa"/>
+          </w:tcPr>
+          <w:p>
+            <w:pPr>
+              <w:pStyle w:val="Geenafstand"/>
+              <w:cnfStyle w:val="000000100000" w:firstRow="0" w:lastRow="0" w:firstColumn="0" w:lastColumn="0" w:oddVBand="0" w:evenVBand="0" w:oddHBand="1" w:evenHBand="0" w:firstRowFirstColumn="0" w:firstRowLastColumn="0" w:lastRowFirstColumn="0" w:lastRowLastColumn="0"/>
             </w:pPr>
           </w:p>
         </w:tc>
@@ -7978,7 +8086,7 @@
               <w:rPr>
                 <w:lang w:val="en-US"/>
               </w:rPr>
-              <w:t>Use Case Templates</w:t>
+              <w:t xml:space="preserve">ad.8_Use_Case_Templates.docx </w:t>
             </w:r>
           </w:p>
           <w:p>
@@ -8006,7 +8114,7 @@
               <w:rPr>
                 <w:lang w:val="en-US"/>
               </w:rPr>
-              <w:t>ad.8_Use_Case_Templates.docx</w:t>
+              <w:t>KT1_2</w:t>
             </w:r>
           </w:p>
           <w:p>
@@ -8054,7 +8162,7 @@
                 <w:bCs/>
                 <w:noProof/>
               </w:rPr>
-              <w:t>1</w:t>
+              <w:t>5</w:t>
             </w:r>
             <w:r>
               <w:rPr>
@@ -9402,7 +9510,7 @@
 </file>
 
 <file path=customXml/itemProps2.xml><?xml version="1.0" encoding="utf-8"?>
-<ds:datastoreItem xmlns:ds="http://schemas.openxmlformats.org/officeDocument/2006/customXml" ds:itemID="{AC13785F-2F7F-4E0D-B9B8-8AB0FC188B32}">
+<ds:datastoreItem xmlns:ds="http://schemas.openxmlformats.org/officeDocument/2006/customXml" ds:itemID="{D1546037-4647-4898-A681-3FD6BF4D789E}">
   <ds:schemaRefs>
     <ds:schemaRef ds:uri="http://schemas.openxmlformats.org/officeDocument/2006/bibliography"/>
   </ds:schemaRefs>

</xml_diff>